<commit_message>
have fixed report and added pdf version of report
</commit_message>
<xml_diff>
--- a/practices1_2.docx
+++ b/practices1_2.docx
@@ -4,35 +4,1490 @@
   <w:body>
     <w:p>
       <w:pPr>
-        <w:rPr>
-          <w:rFonts w:ascii="Times New Roman" w:hAnsi="Times New Roman" w:cs="Times New Roman"/>
-          <w:sz w:val="28"/>
-          <w:szCs w:val="28"/>
+        <w:pStyle w:val="a4"/>
+        <w:ind w:left="4128"/>
+        <w:rPr>
+          <w:rFonts w:ascii="Times New Roman"/>
+          <w:sz w:val="20"/>
         </w:rPr>
       </w:pPr>
       <w:r>
         <w:rPr>
-          <w:rFonts w:ascii="Times New Roman" w:hAnsi="Times New Roman" w:cs="Times New Roman"/>
-          <w:sz w:val="28"/>
-          <w:szCs w:val="28"/>
-        </w:rPr>
-        <w:t>ТИТУЛЬНИК</w:t>
+          <w:rFonts w:ascii="Times New Roman"/>
+          <w:noProof/>
+          <w:sz w:val="20"/>
+        </w:rPr>
+        <w:drawing>
+          <wp:inline distT="0" distB="0" distL="0" distR="0" wp14:anchorId="54485675" wp14:editId="7629A510">
+            <wp:extent cx="883336" cy="995267"/>
+            <wp:effectExtent l="0" t="0" r="0" b="0"/>
+            <wp:docPr id="1" name="image1.png"/>
+            <wp:cNvGraphicFramePr>
+              <a:graphicFrameLocks xmlns:a="http://schemas.openxmlformats.org/drawingml/2006/main" noChangeAspect="1"/>
+            </wp:cNvGraphicFramePr>
+            <a:graphic xmlns:a="http://schemas.openxmlformats.org/drawingml/2006/main">
+              <a:graphicData uri="http://schemas.openxmlformats.org/drawingml/2006/picture">
+                <pic:pic xmlns:pic="http://schemas.openxmlformats.org/drawingml/2006/picture">
+                  <pic:nvPicPr>
+                    <pic:cNvPr id="2" name="image1.png"/>
+                    <pic:cNvPicPr/>
+                  </pic:nvPicPr>
+                  <pic:blipFill>
+                    <a:blip r:embed="rId5" cstate="print"/>
+                    <a:stretch>
+                      <a:fillRect/>
+                    </a:stretch>
+                  </pic:blipFill>
+                  <pic:spPr>
+                    <a:xfrm>
+                      <a:off x="0" y="0"/>
+                      <a:ext cx="883336" cy="995267"/>
+                    </a:xfrm>
+                    <a:prstGeom prst="rect">
+                      <a:avLst/>
+                    </a:prstGeom>
+                  </pic:spPr>
+                </pic:pic>
+              </a:graphicData>
+            </a:graphic>
+          </wp:inline>
+        </w:drawing>
       </w:r>
     </w:p>
     <w:p>
       <w:pPr>
-        <w:rPr>
-          <w:rFonts w:ascii="Times New Roman" w:hAnsi="Times New Roman" w:cs="Times New Roman"/>
-          <w:sz w:val="28"/>
-          <w:szCs w:val="28"/>
+        <w:pStyle w:val="a4"/>
+        <w:spacing w:before="6"/>
+        <w:rPr>
+          <w:rFonts w:ascii="Times New Roman"/>
+          <w:sz w:val="15"/>
         </w:rPr>
       </w:pPr>
-      <w:r>
-        <w:rPr>
-          <w:rFonts w:ascii="Times New Roman" w:hAnsi="Times New Roman" w:cs="Times New Roman"/>
-          <w:sz w:val="28"/>
-          <w:szCs w:val="28"/>
-        </w:rPr>
+    </w:p>
+    <w:tbl>
+      <w:tblPr>
+        <w:tblStyle w:val="TableNormal"/>
+        <w:tblW w:w="0" w:type="auto"/>
+        <w:tblInd w:w="209" w:type="dxa"/>
+        <w:tblLayout w:type="fixed"/>
+        <w:tblLook w:val="01E0" w:firstRow="1" w:lastRow="1" w:firstColumn="1" w:lastColumn="1" w:noHBand="0" w:noVBand="0"/>
+      </w:tblPr>
+      <w:tblGrid>
+        <w:gridCol w:w="9355"/>
+      </w:tblGrid>
+      <w:tr>
+        <w:trPr>
+          <w:trHeight w:val="354"/>
+        </w:trPr>
+        <w:tc>
+          <w:tcPr>
+            <w:tcW w:w="9355" w:type="dxa"/>
+          </w:tcPr>
+          <w:p>
+            <w:pPr>
+              <w:pStyle w:val="TableParagraph"/>
+              <w:spacing w:line="311" w:lineRule="exact"/>
+              <w:ind w:left="377" w:right="377"/>
+              <w:jc w:val="center"/>
+              <w:rPr>
+                <w:sz w:val="28"/>
+              </w:rPr>
+            </w:pPr>
+            <w:bookmarkStart w:id="0" w:name="Титульный_лист(2)"/>
+            <w:bookmarkEnd w:id="0"/>
+            <w:r>
+              <w:rPr>
+                <w:sz w:val="28"/>
+              </w:rPr>
+              <w:t>МИНОБРНАУКИ</w:t>
+            </w:r>
+            <w:r>
+              <w:rPr>
+                <w:spacing w:val="-13"/>
+                <w:sz w:val="28"/>
+              </w:rPr>
+              <w:t xml:space="preserve"> </w:t>
+            </w:r>
+            <w:r>
+              <w:rPr>
+                <w:sz w:val="28"/>
+              </w:rPr>
+              <w:t>РОССИИ</w:t>
+            </w:r>
+          </w:p>
+        </w:tc>
+      </w:tr>
+      <w:tr>
+        <w:trPr>
+          <w:trHeight w:val="1142"/>
+        </w:trPr>
+        <w:tc>
+          <w:tcPr>
+            <w:tcW w:w="9355" w:type="dxa"/>
+            <w:tcBorders>
+              <w:bottom w:val="single" w:sz="12" w:space="0" w:color="000000"/>
+            </w:tcBorders>
+          </w:tcPr>
+          <w:p>
+            <w:pPr>
+              <w:pStyle w:val="TableParagraph"/>
+              <w:spacing w:before="98" w:line="180" w:lineRule="auto"/>
+              <w:ind w:left="381" w:right="377"/>
+              <w:jc w:val="center"/>
+              <w:rPr>
+                <w:sz w:val="28"/>
+                <w:lang w:val="ru-RU"/>
+              </w:rPr>
+            </w:pPr>
+            <w:r>
+              <w:rPr>
+                <w:sz w:val="28"/>
+                <w:lang w:val="ru-RU"/>
+              </w:rPr>
+              <w:t>Федеральное государственное бюджетное образовательное учреждение</w:t>
+            </w:r>
+            <w:r>
+              <w:rPr>
+                <w:spacing w:val="-67"/>
+                <w:sz w:val="28"/>
+                <w:lang w:val="ru-RU"/>
+              </w:rPr>
+              <w:t xml:space="preserve"> </w:t>
+            </w:r>
+            <w:r>
+              <w:rPr>
+                <w:sz w:val="28"/>
+                <w:lang w:val="ru-RU"/>
+              </w:rPr>
+              <w:t>высшего</w:t>
+            </w:r>
+            <w:r>
+              <w:rPr>
+                <w:spacing w:val="-1"/>
+                <w:sz w:val="28"/>
+                <w:lang w:val="ru-RU"/>
+              </w:rPr>
+              <w:t xml:space="preserve"> </w:t>
+            </w:r>
+            <w:r>
+              <w:rPr>
+                <w:sz w:val="28"/>
+                <w:lang w:val="ru-RU"/>
+              </w:rPr>
+              <w:t>образования</w:t>
+            </w:r>
+          </w:p>
+          <w:p>
+            <w:pPr>
+              <w:pStyle w:val="TableParagraph"/>
+              <w:spacing w:line="246" w:lineRule="exact"/>
+              <w:ind w:left="379" w:right="377"/>
+              <w:jc w:val="center"/>
+              <w:rPr>
+                <w:b/>
+                <w:sz w:val="28"/>
+                <w:lang w:val="ru-RU"/>
+              </w:rPr>
+            </w:pPr>
+            <w:r>
+              <w:rPr>
+                <w:b/>
+                <w:sz w:val="28"/>
+                <w:lang w:val="ru-RU"/>
+              </w:rPr>
+              <w:t>«МИРЭА</w:t>
+            </w:r>
+            <w:r>
+              <w:rPr>
+                <w:b/>
+                <w:spacing w:val="-4"/>
+                <w:sz w:val="28"/>
+                <w:lang w:val="ru-RU"/>
+              </w:rPr>
+              <w:t xml:space="preserve"> </w:t>
+            </w:r>
+            <w:r>
+              <w:rPr>
+                <w:b/>
+                <w:sz w:val="28"/>
+                <w:lang w:val="ru-RU"/>
+              </w:rPr>
+              <w:t>–</w:t>
+            </w:r>
+            <w:r>
+              <w:rPr>
+                <w:b/>
+                <w:spacing w:val="-2"/>
+                <w:sz w:val="28"/>
+                <w:lang w:val="ru-RU"/>
+              </w:rPr>
+              <w:t xml:space="preserve"> </w:t>
+            </w:r>
+            <w:r>
+              <w:rPr>
+                <w:b/>
+                <w:sz w:val="28"/>
+                <w:lang w:val="ru-RU"/>
+              </w:rPr>
+              <w:t>Российский</w:t>
+            </w:r>
+            <w:r>
+              <w:rPr>
+                <w:b/>
+                <w:spacing w:val="-3"/>
+                <w:sz w:val="28"/>
+                <w:lang w:val="ru-RU"/>
+              </w:rPr>
+              <w:t xml:space="preserve"> </w:t>
+            </w:r>
+            <w:r>
+              <w:rPr>
+                <w:b/>
+                <w:sz w:val="28"/>
+                <w:lang w:val="ru-RU"/>
+              </w:rPr>
+              <w:t>технологический</w:t>
+            </w:r>
+            <w:r>
+              <w:rPr>
+                <w:b/>
+                <w:spacing w:val="-4"/>
+                <w:sz w:val="28"/>
+                <w:lang w:val="ru-RU"/>
+              </w:rPr>
+              <w:t xml:space="preserve"> </w:t>
+            </w:r>
+            <w:r>
+              <w:rPr>
+                <w:b/>
+                <w:sz w:val="28"/>
+                <w:lang w:val="ru-RU"/>
+              </w:rPr>
+              <w:t>университет»</w:t>
+            </w:r>
+          </w:p>
+          <w:p>
+            <w:pPr>
+              <w:pStyle w:val="TableParagraph"/>
+              <w:spacing w:line="296" w:lineRule="exact"/>
+              <w:ind w:left="376" w:right="377"/>
+              <w:jc w:val="center"/>
+              <w:rPr>
+                <w:b/>
+                <w:sz w:val="28"/>
+                <w:lang w:val="ru-RU"/>
+              </w:rPr>
+            </w:pPr>
+            <w:r>
+              <w:rPr>
+                <w:b/>
+                <w:sz w:val="28"/>
+                <w:lang w:val="ru-RU"/>
+              </w:rPr>
+              <w:t>РТУ</w:t>
+            </w:r>
+            <w:r>
+              <w:rPr>
+                <w:b/>
+                <w:spacing w:val="-3"/>
+                <w:sz w:val="28"/>
+                <w:lang w:val="ru-RU"/>
+              </w:rPr>
+              <w:t xml:space="preserve"> </w:t>
+            </w:r>
+            <w:r>
+              <w:rPr>
+                <w:b/>
+                <w:sz w:val="28"/>
+                <w:lang w:val="ru-RU"/>
+              </w:rPr>
+              <w:t>МИРЭА</w:t>
+            </w:r>
+          </w:p>
+        </w:tc>
+      </w:tr>
+      <w:tr>
+        <w:trPr>
+          <w:trHeight w:val="322"/>
+        </w:trPr>
+        <w:tc>
+          <w:tcPr>
+            <w:tcW w:w="9355" w:type="dxa"/>
+            <w:tcBorders>
+              <w:top w:val="single" w:sz="12" w:space="0" w:color="000000"/>
+            </w:tcBorders>
+          </w:tcPr>
+          <w:p>
+            <w:pPr>
+              <w:pStyle w:val="TableParagraph"/>
+              <w:spacing w:line="302" w:lineRule="exact"/>
+              <w:ind w:left="376" w:right="377"/>
+              <w:jc w:val="center"/>
+              <w:rPr>
+                <w:sz w:val="28"/>
+              </w:rPr>
+            </w:pPr>
+            <w:proofErr w:type="spellStart"/>
+            <w:r>
+              <w:rPr>
+                <w:sz w:val="28"/>
+              </w:rPr>
+              <w:t>Институт</w:t>
+            </w:r>
+            <w:proofErr w:type="spellEnd"/>
+            <w:r>
+              <w:rPr>
+                <w:spacing w:val="-6"/>
+                <w:sz w:val="28"/>
+              </w:rPr>
+              <w:t xml:space="preserve"> </w:t>
+            </w:r>
+            <w:proofErr w:type="spellStart"/>
+            <w:r>
+              <w:rPr>
+                <w:sz w:val="28"/>
+              </w:rPr>
+              <w:t>Информационных</w:t>
+            </w:r>
+            <w:proofErr w:type="spellEnd"/>
+            <w:r>
+              <w:rPr>
+                <w:spacing w:val="-5"/>
+                <w:sz w:val="28"/>
+              </w:rPr>
+              <w:t xml:space="preserve"> </w:t>
+            </w:r>
+            <w:proofErr w:type="spellStart"/>
+            <w:r>
+              <w:rPr>
+                <w:sz w:val="28"/>
+              </w:rPr>
+              <w:t>Технологий</w:t>
+            </w:r>
+            <w:proofErr w:type="spellEnd"/>
+          </w:p>
+        </w:tc>
+      </w:tr>
+      <w:tr>
+        <w:trPr>
+          <w:trHeight w:val="316"/>
+        </w:trPr>
+        <w:tc>
+          <w:tcPr>
+            <w:tcW w:w="9355" w:type="dxa"/>
+          </w:tcPr>
+          <w:p>
+            <w:pPr>
+              <w:pStyle w:val="TableParagraph"/>
+              <w:tabs>
+                <w:tab w:val="left" w:pos="2591"/>
+                <w:tab w:val="left" w:pos="9355"/>
+              </w:tabs>
+              <w:spacing w:line="296" w:lineRule="exact"/>
+              <w:ind w:left="-15" w:right="-15"/>
+              <w:jc w:val="center"/>
+              <w:rPr>
+                <w:sz w:val="28"/>
+              </w:rPr>
+            </w:pPr>
+            <w:r>
+              <w:rPr>
+                <w:sz w:val="28"/>
+                <w:u w:val="single"/>
+              </w:rPr>
+              <w:t xml:space="preserve"> </w:t>
+            </w:r>
+            <w:r>
+              <w:rPr>
+                <w:sz w:val="28"/>
+                <w:u w:val="single"/>
+              </w:rPr>
+              <w:tab/>
+            </w:r>
+            <w:proofErr w:type="spellStart"/>
+            <w:r>
+              <w:rPr>
+                <w:sz w:val="28"/>
+                <w:u w:val="single"/>
+              </w:rPr>
+              <w:t>Кафедра</w:t>
+            </w:r>
+            <w:proofErr w:type="spellEnd"/>
+            <w:r>
+              <w:rPr>
+                <w:spacing w:val="-6"/>
+                <w:sz w:val="28"/>
+                <w:u w:val="single"/>
+              </w:rPr>
+              <w:t xml:space="preserve"> </w:t>
+            </w:r>
+            <w:proofErr w:type="spellStart"/>
+            <w:r>
+              <w:rPr>
+                <w:sz w:val="28"/>
+                <w:u w:val="single"/>
+              </w:rPr>
+              <w:t>Вычислительной</w:t>
+            </w:r>
+            <w:proofErr w:type="spellEnd"/>
+            <w:r>
+              <w:rPr>
+                <w:spacing w:val="-4"/>
+                <w:sz w:val="28"/>
+                <w:u w:val="single"/>
+              </w:rPr>
+              <w:t xml:space="preserve"> </w:t>
+            </w:r>
+            <w:proofErr w:type="spellStart"/>
+            <w:r>
+              <w:rPr>
+                <w:sz w:val="28"/>
+                <w:u w:val="single"/>
+              </w:rPr>
+              <w:t>техники</w:t>
+            </w:r>
+            <w:proofErr w:type="spellEnd"/>
+            <w:r>
+              <w:rPr>
+                <w:sz w:val="28"/>
+                <w:u w:val="single"/>
+              </w:rPr>
+              <w:tab/>
+            </w:r>
+          </w:p>
+        </w:tc>
+      </w:tr>
+    </w:tbl>
+    <w:p>
+      <w:pPr>
+        <w:pStyle w:val="a4"/>
+        <w:rPr>
+          <w:rFonts w:ascii="Times New Roman"/>
+          <w:sz w:val="20"/>
+        </w:rPr>
+      </w:pPr>
+    </w:p>
+    <w:p>
+      <w:pPr>
+        <w:pStyle w:val="a4"/>
+        <w:rPr>
+          <w:rFonts w:ascii="Times New Roman"/>
+          <w:sz w:val="20"/>
+        </w:rPr>
+      </w:pPr>
+    </w:p>
+    <w:p>
+      <w:pPr>
+        <w:pStyle w:val="a4"/>
+        <w:rPr>
+          <w:rFonts w:ascii="Times New Roman"/>
+          <w:sz w:val="20"/>
+        </w:rPr>
+      </w:pPr>
+    </w:p>
+    <w:p>
+      <w:pPr>
+        <w:pStyle w:val="a4"/>
+        <w:rPr>
+          <w:rFonts w:ascii="Times New Roman"/>
+          <w:sz w:val="20"/>
+        </w:rPr>
+      </w:pPr>
+    </w:p>
+    <w:p>
+      <w:pPr>
+        <w:pStyle w:val="a4"/>
+        <w:spacing w:before="5"/>
+        <w:rPr>
+          <w:rFonts w:ascii="Times New Roman"/>
+          <w:sz w:val="25"/>
+        </w:rPr>
+      </w:pPr>
+    </w:p>
+    <w:tbl>
+      <w:tblPr>
+        <w:tblStyle w:val="TableNormal"/>
+        <w:tblW w:w="0" w:type="auto"/>
+        <w:tblInd w:w="117" w:type="dxa"/>
+        <w:tblLayout w:type="fixed"/>
+        <w:tblLook w:val="01E0" w:firstRow="1" w:lastRow="1" w:firstColumn="1" w:lastColumn="1" w:noHBand="0" w:noVBand="0"/>
+      </w:tblPr>
+      <w:tblGrid>
+        <w:gridCol w:w="6050"/>
+        <w:gridCol w:w="3252"/>
+      </w:tblGrid>
+      <w:tr>
+        <w:trPr>
+          <w:trHeight w:val="2012"/>
+        </w:trPr>
+        <w:tc>
+          <w:tcPr>
+            <w:tcW w:w="9302" w:type="dxa"/>
+            <w:gridSpan w:val="2"/>
+          </w:tcPr>
+          <w:p>
+            <w:pPr>
+              <w:pStyle w:val="TableParagraph"/>
+              <w:spacing w:line="353" w:lineRule="exact"/>
+              <w:ind w:left="460" w:right="461"/>
+              <w:jc w:val="center"/>
+              <w:rPr>
+                <w:b/>
+                <w:sz w:val="32"/>
+                <w:lang w:val="ru-RU"/>
+              </w:rPr>
+            </w:pPr>
+            <w:r>
+              <w:rPr>
+                <w:b/>
+                <w:sz w:val="32"/>
+                <w:lang w:val="ru-RU"/>
+              </w:rPr>
+              <w:t>ОТЧЕТ</w:t>
+            </w:r>
+            <w:r>
+              <w:rPr>
+                <w:b/>
+                <w:spacing w:val="-5"/>
+                <w:sz w:val="32"/>
+                <w:lang w:val="ru-RU"/>
+              </w:rPr>
+              <w:t xml:space="preserve"> </w:t>
+            </w:r>
+            <w:r>
+              <w:rPr>
+                <w:b/>
+                <w:sz w:val="32"/>
+                <w:lang w:val="ru-RU"/>
+              </w:rPr>
+              <w:t>О</w:t>
+            </w:r>
+            <w:r>
+              <w:rPr>
+                <w:b/>
+                <w:spacing w:val="-4"/>
+                <w:sz w:val="32"/>
+                <w:lang w:val="ru-RU"/>
+              </w:rPr>
+              <w:t xml:space="preserve"> </w:t>
+            </w:r>
+            <w:r>
+              <w:rPr>
+                <w:b/>
+                <w:sz w:val="32"/>
+                <w:lang w:val="ru-RU"/>
+              </w:rPr>
+              <w:t>ВЫПОЛНЕНИИ</w:t>
+            </w:r>
+            <w:r>
+              <w:rPr>
+                <w:b/>
+                <w:spacing w:val="-4"/>
+                <w:sz w:val="32"/>
+                <w:lang w:val="ru-RU"/>
+              </w:rPr>
+              <w:t xml:space="preserve"> </w:t>
+            </w:r>
+            <w:r>
+              <w:rPr>
+                <w:b/>
+                <w:sz w:val="32"/>
+                <w:lang w:val="ru-RU"/>
+              </w:rPr>
+              <w:t>ПРАКТИЧЕСКОЙ</w:t>
+            </w:r>
+            <w:r>
+              <w:rPr>
+                <w:b/>
+                <w:spacing w:val="-6"/>
+                <w:sz w:val="32"/>
+                <w:lang w:val="ru-RU"/>
+              </w:rPr>
+              <w:t xml:space="preserve"> </w:t>
+            </w:r>
+            <w:r>
+              <w:rPr>
+                <w:b/>
+                <w:sz w:val="32"/>
+                <w:lang w:val="ru-RU"/>
+              </w:rPr>
+              <w:t>РАБОТЫ</w:t>
+            </w:r>
+          </w:p>
+          <w:p>
+            <w:pPr>
+              <w:pStyle w:val="TableParagraph"/>
+              <w:spacing w:line="365" w:lineRule="exact"/>
+              <w:ind w:left="460" w:right="461"/>
+              <w:jc w:val="center"/>
+              <w:rPr>
+                <w:b/>
+                <w:sz w:val="32"/>
+                <w:lang w:val="ru-RU"/>
+              </w:rPr>
+            </w:pPr>
+            <w:r>
+              <w:rPr>
+                <w:b/>
+                <w:sz w:val="32"/>
+                <w:lang w:val="ru-RU"/>
+              </w:rPr>
+              <w:t>№1</w:t>
+            </w:r>
+            <w:r>
+              <w:rPr>
+                <w:b/>
+                <w:spacing w:val="-1"/>
+                <w:sz w:val="32"/>
+                <w:lang w:val="ru-RU"/>
+              </w:rPr>
+              <w:t xml:space="preserve"> </w:t>
+            </w:r>
+            <w:r>
+              <w:rPr>
+                <w:b/>
+                <w:sz w:val="32"/>
+                <w:lang w:val="ru-RU"/>
+              </w:rPr>
+              <w:t>и</w:t>
+            </w:r>
+            <w:r>
+              <w:rPr>
+                <w:b/>
+                <w:spacing w:val="-1"/>
+                <w:sz w:val="32"/>
+                <w:lang w:val="ru-RU"/>
+              </w:rPr>
+              <w:t xml:space="preserve"> </w:t>
+            </w:r>
+            <w:r>
+              <w:rPr>
+                <w:b/>
+                <w:sz w:val="32"/>
+                <w:lang w:val="ru-RU"/>
+              </w:rPr>
+              <w:t>№2</w:t>
+            </w:r>
+          </w:p>
+          <w:p>
+            <w:pPr>
+              <w:pStyle w:val="TableParagraph"/>
+              <w:ind w:left="460" w:right="458"/>
+              <w:jc w:val="center"/>
+              <w:rPr>
+                <w:sz w:val="32"/>
+                <w:lang w:val="ru-RU"/>
+              </w:rPr>
+            </w:pPr>
+            <w:r>
+              <w:rPr>
+                <w:sz w:val="32"/>
+                <w:lang w:val="ru-RU"/>
+              </w:rPr>
+              <w:t>«Преобразование алгебраического выражения в обратную</w:t>
+            </w:r>
+            <w:r>
+              <w:rPr>
+                <w:spacing w:val="-77"/>
+                <w:sz w:val="32"/>
+                <w:lang w:val="ru-RU"/>
+              </w:rPr>
+              <w:t xml:space="preserve"> </w:t>
+            </w:r>
+            <w:r>
+              <w:rPr>
+                <w:sz w:val="32"/>
+                <w:lang w:val="ru-RU"/>
+              </w:rPr>
+              <w:t>польскую запись на С++ и вычисление его значения при</w:t>
+            </w:r>
+            <w:r>
+              <w:rPr>
+                <w:spacing w:val="1"/>
+                <w:sz w:val="32"/>
+                <w:lang w:val="ru-RU"/>
+              </w:rPr>
+              <w:t xml:space="preserve"> </w:t>
+            </w:r>
+            <w:r>
+              <w:rPr>
+                <w:sz w:val="32"/>
+                <w:lang w:val="ru-RU"/>
+              </w:rPr>
+              <w:t>помощи</w:t>
+            </w:r>
+            <w:r>
+              <w:rPr>
+                <w:spacing w:val="-3"/>
+                <w:sz w:val="32"/>
+                <w:lang w:val="ru-RU"/>
+              </w:rPr>
+              <w:t xml:space="preserve"> </w:t>
+            </w:r>
+            <w:r>
+              <w:rPr>
+                <w:sz w:val="32"/>
+                <w:lang w:val="ru-RU"/>
+              </w:rPr>
+              <w:t>обратной</w:t>
+            </w:r>
+            <w:r>
+              <w:rPr>
+                <w:spacing w:val="-2"/>
+                <w:sz w:val="32"/>
+                <w:lang w:val="ru-RU"/>
+              </w:rPr>
+              <w:t xml:space="preserve"> </w:t>
+            </w:r>
+            <w:r>
+              <w:rPr>
+                <w:sz w:val="32"/>
+                <w:lang w:val="ru-RU"/>
+              </w:rPr>
+              <w:t>польской</w:t>
+            </w:r>
+            <w:r>
+              <w:rPr>
+                <w:spacing w:val="-2"/>
+                <w:sz w:val="32"/>
+                <w:lang w:val="ru-RU"/>
+              </w:rPr>
+              <w:t xml:space="preserve"> </w:t>
+            </w:r>
+            <w:r>
+              <w:rPr>
+                <w:sz w:val="32"/>
+                <w:lang w:val="ru-RU"/>
+              </w:rPr>
+              <w:t>записи»</w:t>
+            </w:r>
+          </w:p>
+        </w:tc>
+      </w:tr>
+      <w:tr>
+        <w:trPr>
+          <w:trHeight w:val="552"/>
+        </w:trPr>
+        <w:tc>
+          <w:tcPr>
+            <w:tcW w:w="6050" w:type="dxa"/>
+          </w:tcPr>
+          <w:p>
+            <w:pPr>
+              <w:pStyle w:val="TableParagraph"/>
+              <w:spacing w:before="181" w:line="351" w:lineRule="exact"/>
+              <w:ind w:left="3571"/>
+              <w:rPr>
+                <w:b/>
+                <w:sz w:val="32"/>
+              </w:rPr>
+            </w:pPr>
+            <w:proofErr w:type="spellStart"/>
+            <w:r>
+              <w:rPr>
+                <w:b/>
+                <w:sz w:val="32"/>
+              </w:rPr>
+              <w:t>по</w:t>
+            </w:r>
+            <w:proofErr w:type="spellEnd"/>
+            <w:r>
+              <w:rPr>
+                <w:b/>
+                <w:spacing w:val="-4"/>
+                <w:sz w:val="32"/>
+              </w:rPr>
+              <w:t xml:space="preserve"> </w:t>
+            </w:r>
+            <w:proofErr w:type="spellStart"/>
+            <w:r>
+              <w:rPr>
+                <w:b/>
+                <w:sz w:val="32"/>
+              </w:rPr>
+              <w:t>дисциплине</w:t>
+            </w:r>
+            <w:proofErr w:type="spellEnd"/>
+          </w:p>
+        </w:tc>
+        <w:tc>
+          <w:tcPr>
+            <w:tcW w:w="3252" w:type="dxa"/>
+          </w:tcPr>
+          <w:p>
+            <w:pPr>
+              <w:pStyle w:val="TableParagraph"/>
+              <w:rPr>
+                <w:sz w:val="28"/>
+              </w:rPr>
+            </w:pPr>
+          </w:p>
+        </w:tc>
+      </w:tr>
+      <w:tr>
+        <w:trPr>
+          <w:trHeight w:val="1053"/>
+        </w:trPr>
+        <w:tc>
+          <w:tcPr>
+            <w:tcW w:w="9302" w:type="dxa"/>
+            <w:gridSpan w:val="2"/>
+          </w:tcPr>
+          <w:p>
+            <w:pPr>
+              <w:pStyle w:val="TableParagraph"/>
+              <w:spacing w:line="357" w:lineRule="exact"/>
+              <w:ind w:left="460" w:right="457"/>
+              <w:jc w:val="center"/>
+              <w:rPr>
+                <w:b/>
+                <w:sz w:val="32"/>
+              </w:rPr>
+            </w:pPr>
+            <w:r>
+              <w:rPr>
+                <w:b/>
+                <w:sz w:val="32"/>
+              </w:rPr>
+              <w:t>«</w:t>
+            </w:r>
+            <w:proofErr w:type="spellStart"/>
+            <w:r>
+              <w:rPr>
+                <w:sz w:val="32"/>
+              </w:rPr>
+              <w:t>Теория</w:t>
+            </w:r>
+            <w:proofErr w:type="spellEnd"/>
+            <w:r>
+              <w:rPr>
+                <w:spacing w:val="-7"/>
+                <w:sz w:val="32"/>
+              </w:rPr>
+              <w:t xml:space="preserve"> </w:t>
+            </w:r>
+            <w:proofErr w:type="spellStart"/>
+            <w:r>
+              <w:rPr>
+                <w:sz w:val="32"/>
+              </w:rPr>
+              <w:t>формальных</w:t>
+            </w:r>
+            <w:proofErr w:type="spellEnd"/>
+            <w:r>
+              <w:rPr>
+                <w:spacing w:val="-4"/>
+                <w:sz w:val="32"/>
+              </w:rPr>
+              <w:t xml:space="preserve"> </w:t>
+            </w:r>
+            <w:proofErr w:type="spellStart"/>
+            <w:r>
+              <w:rPr>
+                <w:sz w:val="32"/>
+              </w:rPr>
+              <w:t>языков</w:t>
+            </w:r>
+            <w:proofErr w:type="spellEnd"/>
+            <w:r>
+              <w:rPr>
+                <w:b/>
+                <w:sz w:val="32"/>
+              </w:rPr>
+              <w:t>»</w:t>
+            </w:r>
+          </w:p>
+        </w:tc>
+      </w:tr>
+      <w:tr>
+        <w:trPr>
+          <w:trHeight w:val="1335"/>
+        </w:trPr>
+        <w:tc>
+          <w:tcPr>
+            <w:tcW w:w="6050" w:type="dxa"/>
+          </w:tcPr>
+          <w:p>
+            <w:pPr>
+              <w:pStyle w:val="TableParagraph"/>
+              <w:rPr>
+                <w:sz w:val="30"/>
+              </w:rPr>
+            </w:pPr>
+          </w:p>
+          <w:p>
+            <w:pPr>
+              <w:pStyle w:val="TableParagraph"/>
+              <w:spacing w:before="7"/>
+              <w:rPr>
+                <w:sz w:val="29"/>
+              </w:rPr>
+            </w:pPr>
+          </w:p>
+          <w:p>
+            <w:pPr>
+              <w:pStyle w:val="TableParagraph"/>
+              <w:ind w:left="200"/>
+              <w:rPr>
+                <w:sz w:val="28"/>
+              </w:rPr>
+            </w:pPr>
+            <w:proofErr w:type="spellStart"/>
+            <w:r>
+              <w:rPr>
+                <w:sz w:val="28"/>
+              </w:rPr>
+              <w:t>Выполнил</w:t>
+            </w:r>
+            <w:proofErr w:type="spellEnd"/>
+            <w:r>
+              <w:rPr>
+                <w:spacing w:val="-4"/>
+                <w:sz w:val="28"/>
+              </w:rPr>
+              <w:t xml:space="preserve"> </w:t>
+            </w:r>
+            <w:proofErr w:type="spellStart"/>
+            <w:r>
+              <w:rPr>
+                <w:sz w:val="28"/>
+              </w:rPr>
+              <w:t>студент</w:t>
+            </w:r>
+            <w:proofErr w:type="spellEnd"/>
+            <w:r>
+              <w:rPr>
+                <w:spacing w:val="-3"/>
+                <w:sz w:val="28"/>
+              </w:rPr>
+              <w:t xml:space="preserve"> </w:t>
+            </w:r>
+            <w:proofErr w:type="spellStart"/>
+            <w:r>
+              <w:rPr>
+                <w:sz w:val="28"/>
+              </w:rPr>
+              <w:t>группы</w:t>
+            </w:r>
+            <w:proofErr w:type="spellEnd"/>
+            <w:r>
+              <w:rPr>
+                <w:spacing w:val="-2"/>
+                <w:sz w:val="28"/>
+              </w:rPr>
+              <w:t xml:space="preserve"> </w:t>
+            </w:r>
+            <w:r>
+              <w:rPr>
+                <w:sz w:val="28"/>
+              </w:rPr>
+              <w:t>ИКБО-04-22</w:t>
+            </w:r>
+          </w:p>
+        </w:tc>
+        <w:tc>
+          <w:tcPr>
+            <w:tcW w:w="3252" w:type="dxa"/>
+          </w:tcPr>
+          <w:p>
+            <w:pPr>
+              <w:pStyle w:val="TableParagraph"/>
+              <w:rPr>
+                <w:sz w:val="30"/>
+              </w:rPr>
+            </w:pPr>
+          </w:p>
+          <w:p>
+            <w:pPr>
+              <w:pStyle w:val="TableParagraph"/>
+              <w:spacing w:before="7"/>
+              <w:rPr>
+                <w:sz w:val="29"/>
+              </w:rPr>
+            </w:pPr>
+          </w:p>
+          <w:p>
+            <w:pPr>
+              <w:pStyle w:val="TableParagraph"/>
+              <w:ind w:right="197"/>
+              <w:jc w:val="right"/>
+              <w:rPr>
+                <w:i/>
+                <w:sz w:val="28"/>
+              </w:rPr>
+            </w:pPr>
+            <w:r>
+              <w:rPr>
+                <w:i/>
+                <w:sz w:val="28"/>
+                <w:lang w:val="ru-RU"/>
+              </w:rPr>
+              <w:t>Яковлев</w:t>
+            </w:r>
+            <w:r>
+              <w:rPr>
+                <w:i/>
+                <w:spacing w:val="-1"/>
+                <w:sz w:val="28"/>
+              </w:rPr>
+              <w:t xml:space="preserve"> </w:t>
+            </w:r>
+            <w:r>
+              <w:rPr>
+                <w:i/>
+                <w:sz w:val="28"/>
+                <w:lang w:val="ru-RU"/>
+              </w:rPr>
+              <w:t>П</w:t>
+            </w:r>
+            <w:r>
+              <w:rPr>
+                <w:i/>
+                <w:sz w:val="28"/>
+              </w:rPr>
+              <w:t>.</w:t>
+            </w:r>
+            <w:r>
+              <w:rPr>
+                <w:i/>
+                <w:sz w:val="28"/>
+                <w:lang w:val="ru-RU"/>
+              </w:rPr>
+              <w:t>А</w:t>
+            </w:r>
+            <w:r>
+              <w:rPr>
+                <w:i/>
+                <w:sz w:val="28"/>
+              </w:rPr>
+              <w:t>.</w:t>
+            </w:r>
+          </w:p>
+        </w:tc>
+      </w:tr>
+      <w:tr>
+        <w:trPr>
+          <w:trHeight w:val="637"/>
+        </w:trPr>
+        <w:tc>
+          <w:tcPr>
+            <w:tcW w:w="6050" w:type="dxa"/>
+          </w:tcPr>
+          <w:p>
+            <w:pPr>
+              <w:pStyle w:val="TableParagraph"/>
+              <w:spacing w:before="5"/>
+              <w:rPr>
+                <w:sz w:val="27"/>
+              </w:rPr>
+            </w:pPr>
+          </w:p>
+          <w:p>
+            <w:pPr>
+              <w:pStyle w:val="TableParagraph"/>
+              <w:spacing w:line="302" w:lineRule="exact"/>
+              <w:ind w:left="200"/>
+              <w:rPr>
+                <w:sz w:val="28"/>
+              </w:rPr>
+            </w:pPr>
+            <w:proofErr w:type="spellStart"/>
+            <w:r>
+              <w:rPr>
+                <w:sz w:val="28"/>
+              </w:rPr>
+              <w:t>Принял</w:t>
+            </w:r>
+            <w:proofErr w:type="spellEnd"/>
+            <w:r>
+              <w:rPr>
+                <w:spacing w:val="-4"/>
+                <w:sz w:val="28"/>
+              </w:rPr>
+              <w:t xml:space="preserve"> </w:t>
+            </w:r>
+            <w:proofErr w:type="spellStart"/>
+            <w:r>
+              <w:rPr>
+                <w:sz w:val="28"/>
+              </w:rPr>
+              <w:t>ассистент</w:t>
+            </w:r>
+            <w:proofErr w:type="spellEnd"/>
+          </w:p>
+        </w:tc>
+        <w:tc>
+          <w:tcPr>
+            <w:tcW w:w="3252" w:type="dxa"/>
+          </w:tcPr>
+          <w:p>
+            <w:pPr>
+              <w:pStyle w:val="TableParagraph"/>
+              <w:spacing w:before="5"/>
+              <w:rPr>
+                <w:sz w:val="27"/>
+              </w:rPr>
+            </w:pPr>
+          </w:p>
+          <w:p>
+            <w:pPr>
+              <w:pStyle w:val="TableParagraph"/>
+              <w:spacing w:line="302" w:lineRule="exact"/>
+              <w:ind w:right="199"/>
+              <w:jc w:val="right"/>
+              <w:rPr>
+                <w:i/>
+                <w:sz w:val="28"/>
+              </w:rPr>
+            </w:pPr>
+            <w:proofErr w:type="spellStart"/>
+            <w:r>
+              <w:rPr>
+                <w:i/>
+                <w:sz w:val="28"/>
+              </w:rPr>
+              <w:t>Боронников</w:t>
+            </w:r>
+            <w:proofErr w:type="spellEnd"/>
+            <w:r>
+              <w:rPr>
+                <w:i/>
+                <w:spacing w:val="-3"/>
+                <w:sz w:val="28"/>
+              </w:rPr>
+              <w:t xml:space="preserve"> </w:t>
+            </w:r>
+            <w:r>
+              <w:rPr>
+                <w:i/>
+                <w:sz w:val="28"/>
+              </w:rPr>
+              <w:t>А.С.</w:t>
+            </w:r>
+          </w:p>
+        </w:tc>
+      </w:tr>
+    </w:tbl>
+    <w:p>
+      <w:pPr>
+        <w:pStyle w:val="a4"/>
+        <w:rPr>
+          <w:rFonts w:ascii="Times New Roman"/>
+          <w:sz w:val="20"/>
+        </w:rPr>
+      </w:pPr>
+    </w:p>
+    <w:p>
+      <w:pPr>
+        <w:pStyle w:val="a4"/>
+        <w:rPr>
+          <w:rFonts w:ascii="Times New Roman"/>
+          <w:sz w:val="20"/>
+        </w:rPr>
+      </w:pPr>
+    </w:p>
+    <w:p>
+      <w:pPr>
+        <w:pStyle w:val="a4"/>
+        <w:rPr>
+          <w:rFonts w:ascii="Times New Roman"/>
+          <w:sz w:val="20"/>
+        </w:rPr>
+      </w:pPr>
+    </w:p>
+    <w:p>
+      <w:pPr>
+        <w:pStyle w:val="a4"/>
+        <w:rPr>
+          <w:rFonts w:ascii="Times New Roman"/>
+          <w:sz w:val="20"/>
+        </w:rPr>
+      </w:pPr>
+    </w:p>
+    <w:p>
+      <w:pPr>
+        <w:pStyle w:val="a4"/>
+        <w:rPr>
+          <w:rFonts w:ascii="Times New Roman"/>
+          <w:sz w:val="20"/>
+        </w:rPr>
+      </w:pPr>
+    </w:p>
+    <w:p>
+      <w:pPr>
+        <w:pStyle w:val="a4"/>
+        <w:rPr>
+          <w:rFonts w:ascii="Times New Roman"/>
+          <w:sz w:val="13"/>
+        </w:rPr>
+      </w:pPr>
+    </w:p>
+    <w:tbl>
+      <w:tblPr>
+        <w:tblStyle w:val="TableNormal"/>
+        <w:tblW w:w="0" w:type="auto"/>
+        <w:tblInd w:w="469" w:type="dxa"/>
+        <w:tblLayout w:type="fixed"/>
+        <w:tblLook w:val="01E0" w:firstRow="1" w:lastRow="1" w:firstColumn="1" w:lastColumn="1" w:noHBand="0" w:noVBand="0"/>
+      </w:tblPr>
+      <w:tblGrid>
+        <w:gridCol w:w="3200"/>
+        <w:gridCol w:w="3040"/>
+      </w:tblGrid>
+      <w:tr>
+        <w:trPr>
+          <w:trHeight w:val="960"/>
+        </w:trPr>
+        <w:tc>
+          <w:tcPr>
+            <w:tcW w:w="3200" w:type="dxa"/>
+          </w:tcPr>
+          <w:p>
+            <w:pPr>
+              <w:pStyle w:val="TableParagraph"/>
+              <w:ind w:left="809" w:right="464" w:hanging="610"/>
+              <w:rPr>
+                <w:sz w:val="28"/>
+              </w:rPr>
+            </w:pPr>
+            <w:proofErr w:type="spellStart"/>
+            <w:r>
+              <w:rPr>
+                <w:sz w:val="28"/>
+              </w:rPr>
+              <w:t>Практическая</w:t>
+            </w:r>
+            <w:proofErr w:type="spellEnd"/>
+            <w:r>
+              <w:rPr>
+                <w:sz w:val="28"/>
+              </w:rPr>
+              <w:t xml:space="preserve"> </w:t>
+            </w:r>
+            <w:proofErr w:type="spellStart"/>
+            <w:r>
+              <w:rPr>
+                <w:sz w:val="28"/>
+              </w:rPr>
+              <w:t>работа</w:t>
+            </w:r>
+            <w:proofErr w:type="spellEnd"/>
+            <w:r>
+              <w:rPr>
+                <w:spacing w:val="-67"/>
+                <w:sz w:val="28"/>
+              </w:rPr>
+              <w:t xml:space="preserve"> </w:t>
+            </w:r>
+            <w:proofErr w:type="spellStart"/>
+            <w:r>
+              <w:rPr>
+                <w:sz w:val="28"/>
+              </w:rPr>
+              <w:t>выполнена</w:t>
+            </w:r>
+            <w:proofErr w:type="spellEnd"/>
+          </w:p>
+        </w:tc>
+        <w:tc>
+          <w:tcPr>
+            <w:tcW w:w="3040" w:type="dxa"/>
+          </w:tcPr>
+          <w:p>
+            <w:pPr>
+              <w:pStyle w:val="TableParagraph"/>
+              <w:tabs>
+                <w:tab w:val="left" w:pos="1399"/>
+              </w:tabs>
+              <w:spacing w:before="149"/>
+              <w:ind w:right="198"/>
+              <w:jc w:val="right"/>
+              <w:rPr>
+                <w:sz w:val="28"/>
+              </w:rPr>
+            </w:pPr>
+            <w:r>
+              <w:rPr>
+                <w:sz w:val="28"/>
+              </w:rPr>
+              <w:t>«__»</w:t>
+            </w:r>
+            <w:r>
+              <w:rPr>
+                <w:sz w:val="28"/>
+                <w:u w:val="single"/>
+              </w:rPr>
+              <w:tab/>
+            </w:r>
+            <w:r>
+              <w:rPr>
+                <w:sz w:val="28"/>
+              </w:rPr>
+              <w:t>_2023</w:t>
+            </w:r>
+            <w:r>
+              <w:rPr>
+                <w:spacing w:val="-3"/>
+                <w:sz w:val="28"/>
+              </w:rPr>
+              <w:t xml:space="preserve"> </w:t>
+            </w:r>
+            <w:r>
+              <w:rPr>
+                <w:sz w:val="28"/>
+              </w:rPr>
+              <w:t>г.</w:t>
+            </w:r>
+          </w:p>
+        </w:tc>
+      </w:tr>
+      <w:tr>
+        <w:trPr>
+          <w:trHeight w:val="639"/>
+        </w:trPr>
+        <w:tc>
+          <w:tcPr>
+            <w:tcW w:w="3200" w:type="dxa"/>
+          </w:tcPr>
+          <w:p>
+            <w:pPr>
+              <w:pStyle w:val="TableParagraph"/>
+              <w:spacing w:before="6"/>
+              <w:rPr>
+                <w:sz w:val="27"/>
+              </w:rPr>
+            </w:pPr>
+          </w:p>
+          <w:p>
+            <w:pPr>
+              <w:pStyle w:val="TableParagraph"/>
+              <w:spacing w:line="302" w:lineRule="exact"/>
+              <w:ind w:left="848"/>
+              <w:rPr>
+                <w:sz w:val="28"/>
+              </w:rPr>
+            </w:pPr>
+            <w:r>
+              <w:rPr>
+                <w:sz w:val="28"/>
+              </w:rPr>
+              <w:t>«</w:t>
+            </w:r>
+            <w:proofErr w:type="spellStart"/>
+            <w:r>
+              <w:rPr>
+                <w:sz w:val="28"/>
+              </w:rPr>
+              <w:t>Зачтено</w:t>
+            </w:r>
+            <w:proofErr w:type="spellEnd"/>
+            <w:r>
+              <w:rPr>
+                <w:sz w:val="28"/>
+              </w:rPr>
+              <w:t>»</w:t>
+            </w:r>
+          </w:p>
+        </w:tc>
+        <w:tc>
+          <w:tcPr>
+            <w:tcW w:w="3040" w:type="dxa"/>
+          </w:tcPr>
+          <w:p>
+            <w:pPr>
+              <w:pStyle w:val="TableParagraph"/>
+              <w:spacing w:before="6"/>
+              <w:rPr>
+                <w:sz w:val="27"/>
+              </w:rPr>
+            </w:pPr>
+          </w:p>
+          <w:p>
+            <w:pPr>
+              <w:pStyle w:val="TableParagraph"/>
+              <w:tabs>
+                <w:tab w:val="left" w:pos="1399"/>
+              </w:tabs>
+              <w:spacing w:line="302" w:lineRule="exact"/>
+              <w:ind w:right="198"/>
+              <w:jc w:val="right"/>
+              <w:rPr>
+                <w:sz w:val="28"/>
+              </w:rPr>
+            </w:pPr>
+            <w:r>
+              <w:rPr>
+                <w:sz w:val="28"/>
+              </w:rPr>
+              <w:t>«__»</w:t>
+            </w:r>
+            <w:r>
+              <w:rPr>
+                <w:sz w:val="28"/>
+                <w:u w:val="single"/>
+              </w:rPr>
+              <w:tab/>
+            </w:r>
+            <w:r>
+              <w:rPr>
+                <w:sz w:val="28"/>
+              </w:rPr>
+              <w:t>_2023</w:t>
+            </w:r>
+            <w:r>
+              <w:rPr>
+                <w:spacing w:val="-3"/>
+                <w:sz w:val="28"/>
+              </w:rPr>
+              <w:t xml:space="preserve"> </w:t>
+            </w:r>
+            <w:r>
+              <w:rPr>
+                <w:sz w:val="28"/>
+              </w:rPr>
+              <w:t>г.</w:t>
+            </w:r>
+          </w:p>
+        </w:tc>
+      </w:tr>
+    </w:tbl>
+    <w:p>
+      <w:pPr>
+        <w:pStyle w:val="a4"/>
+        <w:rPr>
+          <w:rFonts w:ascii="Times New Roman"/>
+          <w:sz w:val="20"/>
+        </w:rPr>
+      </w:pPr>
+    </w:p>
+    <w:p>
+      <w:pPr>
+        <w:pStyle w:val="a4"/>
+        <w:rPr>
+          <w:rFonts w:ascii="Times New Roman"/>
+          <w:sz w:val="19"/>
+        </w:rPr>
+      </w:pPr>
+    </w:p>
+    <w:p>
+      <w:pPr>
+        <w:pStyle w:val="2"/>
+        <w:ind w:left="2816" w:right="2718"/>
+        <w:jc w:val="center"/>
+      </w:pPr>
+      <w:r>
+        <w:t>Москва</w:t>
+      </w:r>
+      <w:r>
+        <w:rPr>
+          <w:spacing w:val="1"/>
+        </w:rPr>
+        <w:t xml:space="preserve"> </w:t>
+      </w:r>
+      <w:r>
+        <w:t>2023</w:t>
+      </w:r>
+      <w:r>
         <w:br w:type="page"/>
       </w:r>
     </w:p>
@@ -40,13 +1495,7 @@
       <w:pPr>
         <w:spacing w:before="100" w:beforeAutospacing="1" w:after="0" w:line="360" w:lineRule="auto"/>
         <w:ind w:firstLine="709"/>
-        <w:rPr>
-          <w:rFonts w:ascii="Times New Roman" w:hAnsi="Times New Roman" w:cs="Times New Roman"/>
-          <w:sz w:val="28"/>
-          <w:szCs w:val="28"/>
-        </w:rPr>
-      </w:pPr>
-      <w:r>
+        <w:jc w:val="center"/>
         <w:rPr>
           <w:rFonts w:ascii="Times New Roman" w:hAnsi="Times New Roman" w:cs="Times New Roman"/>
           <w:b/>
@@ -54,9 +1503,7 @@
           <w:sz w:val="28"/>
           <w:szCs w:val="28"/>
         </w:rPr>
-        <w:lastRenderedPageBreak/>
-        <w:t>Задача:</w:t>
-      </w:r>
+      </w:pPr>
       <w:r>
         <w:rPr>
           <w:rFonts w:ascii="Times New Roman" w:hAnsi="Times New Roman" w:cs="Times New Roman"/>
@@ -65,31 +1512,8 @@
           <w:sz w:val="28"/>
           <w:szCs w:val="28"/>
         </w:rPr>
-        <w:t xml:space="preserve"> </w:t>
-      </w:r>
-      <w:r>
-        <w:rPr>
-          <w:rFonts w:ascii="Times New Roman" w:hAnsi="Times New Roman" w:cs="Times New Roman"/>
-          <w:sz w:val="28"/>
-          <w:szCs w:val="28"/>
-        </w:rPr>
-        <w:t>реализовать п</w:t>
-      </w:r>
-      <w:r>
-        <w:rPr>
-          <w:rFonts w:ascii="Times New Roman" w:hAnsi="Times New Roman" w:cs="Times New Roman"/>
-          <w:sz w:val="28"/>
-          <w:szCs w:val="28"/>
-        </w:rPr>
-        <w:t>реобразование выражений в обратную польскую запись</w:t>
-      </w:r>
-      <w:r>
-        <w:rPr>
-          <w:rFonts w:ascii="Times New Roman" w:hAnsi="Times New Roman" w:cs="Times New Roman"/>
-          <w:sz w:val="28"/>
-          <w:szCs w:val="28"/>
-        </w:rPr>
-        <w:t>, а также реализовать алгоритм вычисления выражения, записанного в обратной польской записи.</w:t>
+        <w:lastRenderedPageBreak/>
+        <w:t>1 ПОСТАНОВКА ЗАДАЧИ</w:t>
       </w:r>
     </w:p>
     <w:p>
@@ -98,12 +1522,291 @@
         <w:ind w:firstLine="709"/>
         <w:rPr>
           <w:rFonts w:ascii="Times New Roman" w:hAnsi="Times New Roman" w:cs="Times New Roman"/>
+          <w:sz w:val="28"/>
+          <w:szCs w:val="28"/>
+        </w:rPr>
+      </w:pPr>
+      <w:r>
+        <w:rPr>
+          <w:rFonts w:ascii="Times New Roman" w:hAnsi="Times New Roman" w:cs="Times New Roman"/>
+          <w:b/>
+          <w:bCs/>
+          <w:sz w:val="28"/>
+          <w:szCs w:val="28"/>
+        </w:rPr>
+        <w:t>Задача:</w:t>
+      </w:r>
+      <w:r>
+        <w:rPr>
+          <w:rFonts w:ascii="Times New Roman" w:hAnsi="Times New Roman" w:cs="Times New Roman"/>
+          <w:b/>
+          <w:bCs/>
+          <w:sz w:val="28"/>
+          <w:szCs w:val="28"/>
+        </w:rPr>
+        <w:t xml:space="preserve"> </w:t>
+      </w:r>
+      <w:r>
+        <w:rPr>
+          <w:rFonts w:ascii="Times New Roman" w:hAnsi="Times New Roman" w:cs="Times New Roman"/>
+          <w:sz w:val="28"/>
+          <w:szCs w:val="28"/>
+        </w:rPr>
+        <w:t>реализовать п</w:t>
+      </w:r>
+      <w:r>
+        <w:rPr>
+          <w:rFonts w:ascii="Times New Roman" w:hAnsi="Times New Roman" w:cs="Times New Roman"/>
+          <w:sz w:val="28"/>
+          <w:szCs w:val="28"/>
+        </w:rPr>
+        <w:t>реобразование выражений в обратную польскую запись</w:t>
+      </w:r>
+      <w:r>
+        <w:rPr>
+          <w:rFonts w:ascii="Times New Roman" w:hAnsi="Times New Roman" w:cs="Times New Roman"/>
+          <w:sz w:val="28"/>
+          <w:szCs w:val="28"/>
+        </w:rPr>
+        <w:t>, а также реализовать алгоритм вычисления выражения, записанного в обратной польской записи.</w:t>
+      </w:r>
+    </w:p>
+    <w:p>
+      <w:pPr>
+        <w:spacing w:before="100" w:beforeAutospacing="1" w:after="0" w:line="360" w:lineRule="auto"/>
+        <w:ind w:firstLine="709"/>
+        <w:rPr>
+          <w:rFonts w:ascii="Times New Roman" w:hAnsi="Times New Roman" w:cs="Times New Roman"/>
+          <w:sz w:val="28"/>
+          <w:szCs w:val="28"/>
+        </w:rPr>
+      </w:pPr>
+      <w:r>
+        <w:rPr>
+          <w:rFonts w:ascii="Times New Roman" w:hAnsi="Times New Roman" w:cs="Times New Roman"/>
+          <w:sz w:val="28"/>
+          <w:szCs w:val="28"/>
+        </w:rPr>
+        <w:t>Пример работы</w:t>
+      </w:r>
+      <w:r>
+        <w:rPr>
+          <w:rFonts w:ascii="Times New Roman" w:hAnsi="Times New Roman" w:cs="Times New Roman"/>
+          <w:sz w:val="28"/>
+          <w:szCs w:val="28"/>
+        </w:rPr>
+        <w:t xml:space="preserve"> первой</w:t>
+      </w:r>
+      <w:r>
+        <w:rPr>
+          <w:rFonts w:ascii="Times New Roman" w:hAnsi="Times New Roman" w:cs="Times New Roman"/>
+          <w:sz w:val="28"/>
+          <w:szCs w:val="28"/>
+        </w:rPr>
+        <w:t xml:space="preserve"> программы:</w:t>
+      </w:r>
+    </w:p>
+    <w:p>
+      <w:pPr>
+        <w:spacing w:after="0" w:line="240" w:lineRule="auto"/>
+        <w:ind w:firstLine="709"/>
+        <w:rPr>
+          <w:rFonts w:ascii="Times New Roman" w:hAnsi="Times New Roman" w:cs="Times New Roman"/>
+          <w:sz w:val="28"/>
+          <w:szCs w:val="28"/>
+        </w:rPr>
+      </w:pPr>
+      <w:r>
+        <w:rPr>
+          <w:rFonts w:ascii="Times New Roman" w:hAnsi="Times New Roman" w:cs="Times New Roman"/>
+          <w:sz w:val="28"/>
+          <w:szCs w:val="28"/>
+        </w:rPr>
+        <w:t xml:space="preserve">ввод: </w:t>
+      </w:r>
+      <w:proofErr w:type="gramStart"/>
+      <w:r>
+        <w:rPr>
+          <w:rFonts w:ascii="Times New Roman" w:hAnsi="Times New Roman" w:cs="Times New Roman"/>
+          <w:sz w:val="28"/>
+          <w:szCs w:val="28"/>
+        </w:rPr>
+        <w:t>( 10</w:t>
+      </w:r>
+      <w:proofErr w:type="gramEnd"/>
+      <w:r>
+        <w:rPr>
+          <w:rFonts w:ascii="Times New Roman" w:hAnsi="Times New Roman" w:cs="Times New Roman"/>
+          <w:sz w:val="28"/>
+          <w:szCs w:val="28"/>
+        </w:rPr>
+        <w:t xml:space="preserve"> + 2 ) * 2</w:t>
+      </w:r>
+    </w:p>
+    <w:p>
+      <w:pPr>
+        <w:spacing w:after="0" w:line="240" w:lineRule="auto"/>
+        <w:ind w:firstLine="709"/>
+        <w:rPr>
+          <w:rFonts w:ascii="Times New Roman" w:hAnsi="Times New Roman" w:cs="Times New Roman"/>
+          <w:sz w:val="28"/>
+          <w:szCs w:val="28"/>
+        </w:rPr>
+      </w:pPr>
+      <w:r>
+        <w:rPr>
+          <w:rFonts w:ascii="Times New Roman" w:hAnsi="Times New Roman" w:cs="Times New Roman"/>
+          <w:sz w:val="28"/>
+          <w:szCs w:val="28"/>
+        </w:rPr>
+        <w:t>вывод: 10 2 + 2 *</w:t>
+      </w:r>
+    </w:p>
+    <w:p>
+      <w:pPr>
+        <w:spacing w:before="100" w:beforeAutospacing="1" w:after="0" w:line="360" w:lineRule="auto"/>
+        <w:ind w:firstLine="709"/>
+        <w:rPr>
+          <w:rFonts w:ascii="Times New Roman" w:hAnsi="Times New Roman" w:cs="Times New Roman"/>
+          <w:sz w:val="28"/>
+          <w:szCs w:val="28"/>
+        </w:rPr>
+      </w:pPr>
+      <w:r>
+        <w:rPr>
+          <w:rFonts w:ascii="Times New Roman" w:hAnsi="Times New Roman" w:cs="Times New Roman"/>
+          <w:sz w:val="28"/>
+          <w:szCs w:val="28"/>
+        </w:rPr>
+        <w:t>Пример работы</w:t>
+      </w:r>
+      <w:r>
+        <w:rPr>
+          <w:rFonts w:ascii="Times New Roman" w:hAnsi="Times New Roman" w:cs="Times New Roman"/>
+          <w:sz w:val="28"/>
+          <w:szCs w:val="28"/>
+        </w:rPr>
+        <w:t xml:space="preserve"> </w:t>
+      </w:r>
+      <w:r>
+        <w:rPr>
+          <w:rFonts w:ascii="Times New Roman" w:hAnsi="Times New Roman" w:cs="Times New Roman"/>
+          <w:sz w:val="28"/>
+          <w:szCs w:val="28"/>
+        </w:rPr>
+        <w:t>второй</w:t>
+      </w:r>
+      <w:r>
+        <w:rPr>
+          <w:rFonts w:ascii="Times New Roman" w:hAnsi="Times New Roman" w:cs="Times New Roman"/>
+          <w:sz w:val="28"/>
+          <w:szCs w:val="28"/>
+        </w:rPr>
+        <w:t xml:space="preserve"> программы:</w:t>
+      </w:r>
+    </w:p>
+    <w:p>
+      <w:pPr>
+        <w:spacing w:after="0" w:line="240" w:lineRule="auto"/>
+        <w:ind w:firstLine="709"/>
+        <w:rPr>
+          <w:rFonts w:ascii="Times New Roman" w:hAnsi="Times New Roman" w:cs="Times New Roman"/>
+          <w:sz w:val="28"/>
+          <w:szCs w:val="28"/>
+        </w:rPr>
+      </w:pPr>
+      <w:r>
+        <w:rPr>
+          <w:rFonts w:ascii="Times New Roman" w:hAnsi="Times New Roman" w:cs="Times New Roman"/>
+          <w:sz w:val="28"/>
+          <w:szCs w:val="28"/>
+        </w:rPr>
+        <w:t>ввод: 10 2 + 2 *</w:t>
+      </w:r>
+    </w:p>
+    <w:p>
+      <w:pPr>
+        <w:spacing w:after="0" w:line="240" w:lineRule="auto"/>
+        <w:ind w:firstLine="709"/>
+        <w:rPr>
+          <w:rFonts w:ascii="Times New Roman" w:hAnsi="Times New Roman" w:cs="Times New Roman"/>
+          <w:sz w:val="28"/>
+          <w:szCs w:val="28"/>
+        </w:rPr>
+      </w:pPr>
+      <w:r>
+        <w:rPr>
+          <w:rFonts w:ascii="Times New Roman" w:hAnsi="Times New Roman" w:cs="Times New Roman"/>
+          <w:sz w:val="28"/>
+          <w:szCs w:val="28"/>
+        </w:rPr>
+        <w:t>вывод: 24</w:t>
+      </w:r>
+    </w:p>
+    <w:p>
+      <w:pPr>
+        <w:rPr>
+          <w:rFonts w:ascii="Times New Roman" w:hAnsi="Times New Roman" w:cs="Times New Roman"/>
+          <w:sz w:val="28"/>
+          <w:szCs w:val="28"/>
+        </w:rPr>
+      </w:pPr>
+      <w:r>
+        <w:rPr>
+          <w:rFonts w:ascii="Times New Roman" w:hAnsi="Times New Roman" w:cs="Times New Roman"/>
+          <w:sz w:val="28"/>
+          <w:szCs w:val="28"/>
+        </w:rPr>
+        <w:br w:type="page"/>
+      </w:r>
+    </w:p>
+    <w:p>
+      <w:pPr>
+        <w:spacing w:before="100" w:beforeAutospacing="1" w:after="0" w:line="360" w:lineRule="auto"/>
+        <w:ind w:firstLine="709"/>
+        <w:jc w:val="center"/>
+        <w:rPr>
+          <w:rFonts w:ascii="Times New Roman" w:hAnsi="Times New Roman" w:cs="Times New Roman"/>
+          <w:b/>
+          <w:bCs/>
+          <w:sz w:val="28"/>
+          <w:szCs w:val="28"/>
+        </w:rPr>
+      </w:pPr>
+      <w:bookmarkStart w:id="1" w:name="_Ref293344509"/>
+      <w:r>
+        <w:rPr>
+          <w:rFonts w:ascii="Times New Roman" w:hAnsi="Times New Roman" w:cs="Times New Roman"/>
+          <w:b/>
+          <w:bCs/>
+          <w:sz w:val="28"/>
+          <w:szCs w:val="28"/>
+        </w:rPr>
+        <w:lastRenderedPageBreak/>
+        <w:t xml:space="preserve">2 </w:t>
+      </w:r>
+      <w:r>
+        <w:rPr>
+          <w:rFonts w:ascii="Times New Roman" w:hAnsi="Times New Roman" w:cs="Times New Roman"/>
+          <w:b/>
+          <w:bCs/>
+          <w:sz w:val="28"/>
+          <w:szCs w:val="28"/>
+        </w:rPr>
+        <w:t>РЕЛИЗАЦИЯ АЛГОРИТМОВ</w:t>
+      </w:r>
+    </w:p>
+    <w:p>
+      <w:pPr>
+        <w:spacing w:before="100" w:beforeAutospacing="1" w:after="0" w:line="360" w:lineRule="auto"/>
+        <w:ind w:firstLine="709"/>
+        <w:rPr>
+          <w:rFonts w:ascii="Times New Roman" w:hAnsi="Times New Roman" w:cs="Times New Roman"/>
           <w:noProof/>
           <w:sz w:val="28"/>
           <w:szCs w:val="28"/>
         </w:rPr>
       </w:pPr>
-      <w:bookmarkStart w:id="0" w:name="_Ref293344509"/>
       <w:r>
         <w:rPr>
           <w:rFonts w:ascii="Times New Roman" w:hAnsi="Times New Roman" w:cs="Times New Roman"/>
@@ -112,7 +1815,7 @@
         </w:rPr>
         <w:t xml:space="preserve">Листинг </w:t>
       </w:r>
-      <w:bookmarkStart w:id="1" w:name="Лст4Создание_migration_для_таблицы_users"/>
+      <w:bookmarkStart w:id="2" w:name="Лст4Создание_migration_для_таблицы_users"/>
       <w:r>
         <w:rPr>
           <w:rFonts w:ascii="Times New Roman" w:hAnsi="Times New Roman" w:cs="Times New Roman"/>
@@ -121,8 +1824,8 @@
         </w:rPr>
         <w:t>1</w:t>
       </w:r>
-      <w:bookmarkEnd w:id="0"/>
       <w:bookmarkEnd w:id="1"/>
+      <w:bookmarkEnd w:id="2"/>
       <w:r>
         <w:rPr>
           <w:rFonts w:ascii="Times New Roman" w:hAnsi="Times New Roman" w:cs="Times New Roman"/>
@@ -145,12 +1848,24 @@
     <w:p>
       <w:pPr>
         <w:pStyle w:val="listing"/>
+        <w:numPr>
+          <w:ilvl w:val="0"/>
+          <w:numId w:val="0"/>
+        </w:numPr>
+        <w:ind w:left="482"/>
       </w:pPr>
       <w:r>
         <w:rPr>
           <w:color w:val="CC7832"/>
         </w:rPr>
-        <w:t xml:space="preserve">def </w:t>
+        <w:t>def</w:t>
+      </w:r>
+      <w:r>
+        <w:rPr>
+          <w:color w:val="CC7832"/>
+          <w:lang w:val="ru-RU"/>
+        </w:rPr>
+        <w:t xml:space="preserve"> </w:t>
       </w:r>
       <w:r>
         <w:rPr>
@@ -159,7 +1874,28 @@
         <w:t>expressionToPostfixForm</w:t>
       </w:r>
       <w:r>
-        <w:t xml:space="preserve">(input_string: </w:t>
+        <w:rPr>
+          <w:lang w:val="ru-RU"/>
+        </w:rPr>
+        <w:t>(</w:t>
+      </w:r>
+      <w:r>
+        <w:t>input</w:t>
+      </w:r>
+      <w:r>
+        <w:rPr>
+          <w:lang w:val="ru-RU"/>
+        </w:rPr>
+        <w:t>_</w:t>
+      </w:r>
+      <w:r>
+        <w:t>string</w:t>
+      </w:r>
+      <w:r>
+        <w:rPr>
+          <w:lang w:val="ru-RU"/>
+        </w:rPr>
+        <w:t xml:space="preserve">: </w:t>
       </w:r>
       <w:r>
         <w:rPr>
@@ -168,6 +1904,9 @@
         <w:t>str</w:t>
       </w:r>
       <w:r>
+        <w:rPr>
+          <w:lang w:val="ru-RU"/>
+        </w:rPr>
         <w:t xml:space="preserve">) -&gt; </w:t>
       </w:r>
       <w:r>
@@ -177,9 +1916,15 @@
         <w:t>str</w:t>
       </w:r>
       <w:r>
+        <w:rPr>
+          <w:lang w:val="ru-RU"/>
+        </w:rPr>
         <w:t>:</w:t>
       </w:r>
       <w:r>
+        <w:rPr>
+          <w:lang w:val="ru-RU"/>
+        </w:rPr>
         <w:br/>
         <w:t xml:space="preserve">    </w:t>
       </w:r>
@@ -188,6 +1933,7 @@
           <w:i/>
           <w:iCs/>
           <w:color w:val="629755"/>
+          <w:lang w:val="ru-RU"/>
         </w:rPr>
         <w:t>"""Переводит в постфиксную запись выражение,</w:t>
       </w:r>
@@ -196,6 +1942,7 @@
           <w:i/>
           <w:iCs/>
           <w:color w:val="629755"/>
+          <w:lang w:val="ru-RU"/>
         </w:rPr>
         <w:br/>
         <w:t xml:space="preserve">    поддерживаются только операторы ()+-/*"""</w:t>
@@ -205,629 +1952,892 @@
           <w:i/>
           <w:iCs/>
           <w:color w:val="629755"/>
+          <w:lang w:val="ru-RU"/>
         </w:rPr>
         <w:br/>
         <w:t xml:space="preserve">    </w:t>
       </w:r>
       <w:r>
-        <w:t>input_string = input_string.replace(</w:t>
+        <w:t>input</w:t>
+      </w:r>
+      <w:r>
+        <w:rPr>
+          <w:lang w:val="ru-RU"/>
+        </w:rPr>
+        <w:t>_</w:t>
+      </w:r>
+      <w:r>
+        <w:t>string</w:t>
+      </w:r>
+      <w:r>
+        <w:rPr>
+          <w:lang w:val="ru-RU"/>
+        </w:rPr>
+        <w:t xml:space="preserve"> = </w:t>
+      </w:r>
+      <w:r>
+        <w:t>input</w:t>
+      </w:r>
+      <w:r>
+        <w:rPr>
+          <w:lang w:val="ru-RU"/>
+        </w:rPr>
+        <w:t>_</w:t>
+      </w:r>
+      <w:r>
+        <w:t>string</w:t>
+      </w:r>
+      <w:r>
+        <w:rPr>
+          <w:lang w:val="ru-RU"/>
+        </w:rPr>
+        <w:t>.</w:t>
+      </w:r>
+      <w:r>
+        <w:t>replace</w:t>
+      </w:r>
+      <w:r>
+        <w:rPr>
+          <w:lang w:val="ru-RU"/>
+        </w:rPr>
+        <w:t>(</w:t>
       </w:r>
       <w:r>
         <w:rPr>
           <w:color w:val="6A8759"/>
+          <w:lang w:val="ru-RU"/>
         </w:rPr>
         <w:t>" "</w:t>
       </w:r>
       <w:r>
         <w:rPr>
           <w:color w:val="CC7832"/>
+          <w:lang w:val="ru-RU"/>
         </w:rPr>
         <w:t xml:space="preserve">, </w:t>
       </w:r>
       <w:r>
         <w:rPr>
           <w:color w:val="6A8759"/>
+          <w:lang w:val="ru-RU"/>
         </w:rPr>
         <w:t>''</w:t>
       </w:r>
       <w:r>
+        <w:rPr>
+          <w:lang w:val="ru-RU"/>
+        </w:rPr>
         <w:t>)</w:t>
       </w:r>
       <w:r>
-        <w:br/>
-        <w:t xml:space="preserve">    result = []</w:t>
-      </w:r>
-      <w:r>
-        <w:br/>
-        <w:t xml:space="preserve">    stack = []</w:t>
-      </w:r>
-      <w:r>
-        <w:br/>
-      </w:r>
-      <w:r>
-        <w:br/>
-        <w:t xml:space="preserve">    priority_dictionary = {</w:t>
-      </w:r>
-      <w:r>
-        <w:rPr>
-          <w:color w:val="6A8759"/>
-        </w:rPr>
-        <w:t>"+"</w:t>
-      </w:r>
-      <w:r>
-        <w:t xml:space="preserve">: </w:t>
-      </w:r>
-      <w:r>
-        <w:rPr>
-          <w:color w:val="6897BB"/>
-        </w:rPr>
-        <w:t>2</w:t>
-      </w:r>
-      <w:r>
-        <w:rPr>
-          <w:color w:val="CC7832"/>
-        </w:rPr>
-        <w:t xml:space="preserve">, </w:t>
-      </w:r>
-      <w:r>
-        <w:rPr>
-          <w:color w:val="6A8759"/>
-        </w:rPr>
-        <w:t>"-"</w:t>
-      </w:r>
-      <w:r>
-        <w:t xml:space="preserve">: </w:t>
-      </w:r>
-      <w:r>
-        <w:rPr>
-          <w:color w:val="6897BB"/>
-        </w:rPr>
-        <w:t>2</w:t>
-      </w:r>
-      <w:r>
-        <w:rPr>
-          <w:color w:val="CC7832"/>
-        </w:rPr>
-        <w:t xml:space="preserve">, </w:t>
-      </w:r>
-      <w:r>
-        <w:rPr>
-          <w:color w:val="6A8759"/>
-        </w:rPr>
-        <w:t>"*"</w:t>
-      </w:r>
-      <w:r>
-        <w:t xml:space="preserve">: </w:t>
-      </w:r>
-      <w:r>
-        <w:rPr>
-          <w:color w:val="6897BB"/>
-        </w:rPr>
-        <w:t>3</w:t>
-      </w:r>
-      <w:r>
-        <w:rPr>
-          <w:color w:val="CC7832"/>
-        </w:rPr>
-        <w:t xml:space="preserve">, </w:t>
-      </w:r>
-      <w:r>
-        <w:rPr>
-          <w:color w:val="6A8759"/>
-        </w:rPr>
-        <w:t>"/"</w:t>
-      </w:r>
-      <w:r>
-        <w:t xml:space="preserve">: </w:t>
-      </w:r>
-      <w:r>
-        <w:rPr>
-          <w:color w:val="6897BB"/>
-        </w:rPr>
-        <w:t>3</w:t>
-      </w:r>
-      <w:r>
-        <w:rPr>
-          <w:color w:val="CC7832"/>
-        </w:rPr>
-        <w:t xml:space="preserve">, </w:t>
-      </w:r>
-      <w:r>
-        <w:rPr>
-          <w:color w:val="6A8759"/>
-        </w:rPr>
-        <w:t>"("</w:t>
-      </w:r>
-      <w:r>
-        <w:t xml:space="preserve">: </w:t>
-      </w:r>
-      <w:r>
-        <w:rPr>
-          <w:color w:val="6897BB"/>
-        </w:rPr>
-        <w:t>1</w:t>
-      </w:r>
-      <w:r>
-        <w:rPr>
-          <w:color w:val="CC7832"/>
-        </w:rPr>
-        <w:t xml:space="preserve">, </w:t>
-      </w:r>
-      <w:r>
-        <w:rPr>
-          <w:color w:val="6A8759"/>
-        </w:rPr>
-        <w:t>")"</w:t>
-      </w:r>
-      <w:r>
-        <w:t xml:space="preserve">: </w:t>
-      </w:r>
-      <w:r>
-        <w:rPr>
-          <w:color w:val="6897BB"/>
-        </w:rPr>
-        <w:t>1</w:t>
-      </w:r>
-      <w:r>
-        <w:t>}</w:t>
-      </w:r>
-      <w:r>
+        <w:rPr>
+          <w:lang w:val="ru-RU"/>
+        </w:rPr>
         <w:br/>
         <w:t xml:space="preserve">    </w:t>
       </w:r>
-      <w:proofErr w:type="spellStart"/>
-      <w:r>
-        <w:t>variable</w:t>
-      </w:r>
-      <w:proofErr w:type="spellEnd"/>
-      <w:r>
-        <w:t xml:space="preserve"> = []  </w:t>
-      </w:r>
-      <w:r>
-        <w:rPr>
-          <w:color w:val="808080"/>
-        </w:rPr>
-        <w:t xml:space="preserve"># для хранения </w:t>
-      </w:r>
-      <w:proofErr w:type="spellStart"/>
-      <w:r>
-        <w:rPr>
-          <w:color w:val="808080"/>
-        </w:rPr>
-        <w:t>многосимвольных</w:t>
-      </w:r>
-      <w:proofErr w:type="spellEnd"/>
-      <w:r>
-        <w:rPr>
-          <w:color w:val="808080"/>
-        </w:rPr>
-        <w:t xml:space="preserve"> переменных и чисел</w:t>
-      </w:r>
-      <w:r>
-        <w:rPr>
-          <w:color w:val="808080"/>
+      <w:r>
+        <w:t>result</w:t>
+      </w:r>
+      <w:r>
+        <w:rPr>
+          <w:lang w:val="ru-RU"/>
+        </w:rPr>
+        <w:t xml:space="preserve"> = []</w:t>
+      </w:r>
+      <w:r>
+        <w:rPr>
+          <w:lang w:val="ru-RU"/>
         </w:rPr>
         <w:br/>
         <w:t xml:space="preserve">    </w:t>
       </w:r>
-      <w:proofErr w:type="spellStart"/>
+      <w:r>
+        <w:t>stack</w:t>
+      </w:r>
+      <w:r>
+        <w:rPr>
+          <w:lang w:val="ru-RU"/>
+        </w:rPr>
+        <w:t xml:space="preserve"> = []</w:t>
+      </w:r>
+      <w:r>
+        <w:rPr>
+          <w:lang w:val="ru-RU"/>
+        </w:rPr>
+        <w:br/>
+      </w:r>
+      <w:r>
+        <w:rPr>
+          <w:lang w:val="ru-RU"/>
+        </w:rPr>
+        <w:br/>
+        <w:t xml:space="preserve">    </w:t>
+      </w:r>
+      <w:r>
+        <w:t>priority</w:t>
+      </w:r>
+      <w:r>
+        <w:rPr>
+          <w:lang w:val="ru-RU"/>
+        </w:rPr>
+        <w:t>_</w:t>
+      </w:r>
+      <w:r>
+        <w:t>dictionary</w:t>
+      </w:r>
+      <w:r>
+        <w:rPr>
+          <w:lang w:val="ru-RU"/>
+        </w:rPr>
+        <w:t xml:space="preserve"> = {</w:t>
+      </w:r>
+      <w:r>
+        <w:rPr>
+          <w:color w:val="6A8759"/>
+          <w:lang w:val="ru-RU"/>
+        </w:rPr>
+        <w:t>"+"</w:t>
+      </w:r>
+      <w:r>
+        <w:rPr>
+          <w:lang w:val="ru-RU"/>
+        </w:rPr>
+        <w:t xml:space="preserve">: </w:t>
+      </w:r>
+      <w:r>
+        <w:rPr>
+          <w:color w:val="6897BB"/>
+          <w:lang w:val="ru-RU"/>
+        </w:rPr>
+        <w:t>2</w:t>
+      </w:r>
+      <w:r>
+        <w:rPr>
+          <w:color w:val="CC7832"/>
+          <w:lang w:val="ru-RU"/>
+        </w:rPr>
+        <w:t xml:space="preserve">, </w:t>
+      </w:r>
+      <w:r>
+        <w:rPr>
+          <w:color w:val="6A8759"/>
+          <w:lang w:val="ru-RU"/>
+        </w:rPr>
+        <w:t>"-"</w:t>
+      </w:r>
+      <w:r>
+        <w:rPr>
+          <w:lang w:val="ru-RU"/>
+        </w:rPr>
+        <w:t xml:space="preserve">: </w:t>
+      </w:r>
+      <w:r>
+        <w:rPr>
+          <w:color w:val="6897BB"/>
+          <w:lang w:val="ru-RU"/>
+        </w:rPr>
+        <w:t>2</w:t>
+      </w:r>
+      <w:r>
+        <w:rPr>
+          <w:color w:val="CC7832"/>
+          <w:lang w:val="ru-RU"/>
+        </w:rPr>
+        <w:t xml:space="preserve">, </w:t>
+      </w:r>
+      <w:r>
+        <w:rPr>
+          <w:color w:val="6A8759"/>
+          <w:lang w:val="ru-RU"/>
+        </w:rPr>
+        <w:t>"*"</w:t>
+      </w:r>
+      <w:r>
+        <w:rPr>
+          <w:lang w:val="ru-RU"/>
+        </w:rPr>
+        <w:t xml:space="preserve">: </w:t>
+      </w:r>
+      <w:r>
+        <w:rPr>
+          <w:color w:val="6897BB"/>
+          <w:lang w:val="ru-RU"/>
+        </w:rPr>
+        <w:t>3</w:t>
+      </w:r>
+      <w:r>
+        <w:rPr>
+          <w:color w:val="CC7832"/>
+          <w:lang w:val="ru-RU"/>
+        </w:rPr>
+        <w:t xml:space="preserve">, </w:t>
+      </w:r>
+      <w:r>
+        <w:rPr>
+          <w:color w:val="6A8759"/>
+          <w:lang w:val="ru-RU"/>
+        </w:rPr>
+        <w:t>"/"</w:t>
+      </w:r>
+      <w:r>
+        <w:rPr>
+          <w:lang w:val="ru-RU"/>
+        </w:rPr>
+        <w:t xml:space="preserve">: </w:t>
+      </w:r>
+      <w:r>
+        <w:rPr>
+          <w:color w:val="6897BB"/>
+          <w:lang w:val="ru-RU"/>
+        </w:rPr>
+        <w:t>3</w:t>
+      </w:r>
+      <w:r>
+        <w:rPr>
+          <w:color w:val="CC7832"/>
+          <w:lang w:val="ru-RU"/>
+        </w:rPr>
+        <w:t xml:space="preserve">, </w:t>
+      </w:r>
+      <w:r>
+        <w:rPr>
+          <w:color w:val="6A8759"/>
+          <w:lang w:val="ru-RU"/>
+        </w:rPr>
+        <w:t>"("</w:t>
+      </w:r>
+      <w:r>
+        <w:rPr>
+          <w:lang w:val="ru-RU"/>
+        </w:rPr>
+        <w:t xml:space="preserve">: </w:t>
+      </w:r>
+      <w:r>
+        <w:rPr>
+          <w:color w:val="6897BB"/>
+          <w:lang w:val="ru-RU"/>
+        </w:rPr>
+        <w:t>1</w:t>
+      </w:r>
+      <w:r>
+        <w:rPr>
+          <w:color w:val="CC7832"/>
+          <w:lang w:val="ru-RU"/>
+        </w:rPr>
+        <w:t xml:space="preserve">, </w:t>
+      </w:r>
+      <w:r>
+        <w:rPr>
+          <w:color w:val="6A8759"/>
+          <w:lang w:val="ru-RU"/>
+        </w:rPr>
+        <w:t>")"</w:t>
+      </w:r>
+      <w:r>
+        <w:rPr>
+          <w:lang w:val="ru-RU"/>
+        </w:rPr>
+        <w:t xml:space="preserve">: </w:t>
+      </w:r>
+      <w:r>
+        <w:rPr>
+          <w:color w:val="6897BB"/>
+          <w:lang w:val="ru-RU"/>
+        </w:rPr>
+        <w:t>1</w:t>
+      </w:r>
+      <w:r>
+        <w:rPr>
+          <w:lang w:val="ru-RU"/>
+        </w:rPr>
+        <w:t>}</w:t>
+      </w:r>
+      <w:r>
+        <w:rPr>
+          <w:lang w:val="ru-RU"/>
+        </w:rPr>
+        <w:br/>
+        <w:t xml:space="preserve">    </w:t>
+      </w:r>
+      <w:r>
+        <w:t>variable</w:t>
+      </w:r>
+      <w:r>
+        <w:rPr>
+          <w:lang w:val="ru-RU"/>
+        </w:rPr>
+        <w:t xml:space="preserve"> = []  </w:t>
+      </w:r>
+      <w:r>
+        <w:rPr>
+          <w:color w:val="808080"/>
+          <w:lang w:val="ru-RU"/>
+        </w:rPr>
+        <w:t># для хранения многосимвольных переменных и чисел</w:t>
+      </w:r>
+      <w:r>
+        <w:rPr>
+          <w:color w:val="808080"/>
+          <w:lang w:val="ru-RU"/>
+        </w:rPr>
+        <w:br/>
+        <w:t xml:space="preserve">    </w:t>
+      </w:r>
       <w:r>
         <w:rPr>
           <w:color w:val="CC7832"/>
         </w:rPr>
         <w:t>for</w:t>
       </w:r>
-      <w:proofErr w:type="spellEnd"/>
-      <w:r>
-        <w:rPr>
-          <w:color w:val="CC7832"/>
+      <w:r>
+        <w:rPr>
+          <w:color w:val="CC7832"/>
+          <w:lang w:val="ru-RU"/>
         </w:rPr>
         <w:t xml:space="preserve"> </w:t>
       </w:r>
-      <w:proofErr w:type="spellStart"/>
-      <w:r>
-        <w:t>current_symbol</w:t>
-      </w:r>
-      <w:proofErr w:type="spellEnd"/>
-      <w:r>
+      <w:r>
+        <w:t>current</w:t>
+      </w:r>
+      <w:r>
+        <w:rPr>
+          <w:lang w:val="ru-RU"/>
+        </w:rPr>
+        <w:t>_</w:t>
+      </w:r>
+      <w:r>
+        <w:t>symbol</w:t>
+      </w:r>
+      <w:r>
+        <w:rPr>
+          <w:lang w:val="ru-RU"/>
+        </w:rPr>
         <w:t xml:space="preserve"> </w:t>
       </w:r>
-      <w:proofErr w:type="spellStart"/>
       <w:r>
         <w:rPr>
           <w:color w:val="CC7832"/>
         </w:rPr>
         <w:t>in</w:t>
       </w:r>
-      <w:proofErr w:type="spellEnd"/>
-      <w:r>
-        <w:rPr>
-          <w:color w:val="CC7832"/>
+      <w:r>
+        <w:rPr>
+          <w:color w:val="CC7832"/>
+          <w:lang w:val="ru-RU"/>
         </w:rPr>
         <w:t xml:space="preserve"> </w:t>
       </w:r>
-      <w:proofErr w:type="spellStart"/>
-      <w:r>
-        <w:t>input_string</w:t>
-      </w:r>
-      <w:proofErr w:type="spellEnd"/>
-      <w:r>
+      <w:r>
+        <w:t>input</w:t>
+      </w:r>
+      <w:r>
+        <w:rPr>
+          <w:lang w:val="ru-RU"/>
+        </w:rPr>
+        <w:t>_</w:t>
+      </w:r>
+      <w:r>
+        <w:t>string</w:t>
+      </w:r>
+      <w:r>
+        <w:rPr>
+          <w:lang w:val="ru-RU"/>
+        </w:rPr>
         <w:t xml:space="preserve">:  </w:t>
       </w:r>
       <w:r>
         <w:rPr>
           <w:color w:val="808080"/>
+          <w:lang w:val="ru-RU"/>
         </w:rPr>
         <w:t># перебираем текущий символ</w:t>
       </w:r>
       <w:r>
         <w:rPr>
           <w:color w:val="808080"/>
+          <w:lang w:val="ru-RU"/>
         </w:rPr>
         <w:br/>
-        <w:t xml:space="preserve">        # добавим условие для работы </w:t>
-      </w:r>
-      <w:proofErr w:type="spellStart"/>
+        <w:t xml:space="preserve">        # добавим условие для работы многосимвольными переменными и числами</w:t>
+      </w:r>
       <w:r>
         <w:rPr>
           <w:color w:val="808080"/>
-        </w:rPr>
-        <w:t>многосимвольными</w:t>
-      </w:r>
-      <w:proofErr w:type="spellEnd"/>
-      <w:r>
-        <w:rPr>
-          <w:color w:val="808080"/>
-        </w:rPr>
-        <w:t xml:space="preserve"> переменными и числами</w:t>
-      </w:r>
-      <w:r>
-        <w:rPr>
-          <w:color w:val="808080"/>
+          <w:lang w:val="ru-RU"/>
         </w:rPr>
         <w:br/>
         <w:t xml:space="preserve">        </w:t>
       </w:r>
-      <w:proofErr w:type="spellStart"/>
       <w:r>
         <w:rPr>
           <w:color w:val="CC7832"/>
         </w:rPr>
         <w:t>if</w:t>
       </w:r>
-      <w:proofErr w:type="spellEnd"/>
-      <w:r>
-        <w:rPr>
-          <w:color w:val="CC7832"/>
+      <w:r>
+        <w:rPr>
+          <w:color w:val="CC7832"/>
+          <w:lang w:val="ru-RU"/>
         </w:rPr>
         <w:t xml:space="preserve"> </w:t>
       </w:r>
-      <w:proofErr w:type="spellStart"/>
-      <w:r>
-        <w:t>current_symbol</w:t>
-      </w:r>
-      <w:proofErr w:type="spellEnd"/>
-      <w:r>
+      <w:r>
+        <w:t>current</w:t>
+      </w:r>
+      <w:r>
+        <w:rPr>
+          <w:lang w:val="ru-RU"/>
+        </w:rPr>
+        <w:t>_</w:t>
+      </w:r>
+      <w:r>
+        <w:t>symbol</w:t>
+      </w:r>
+      <w:r>
+        <w:rPr>
+          <w:lang w:val="ru-RU"/>
+        </w:rPr>
         <w:t xml:space="preserve"> </w:t>
       </w:r>
-      <w:proofErr w:type="spellStart"/>
       <w:r>
         <w:rPr>
           <w:color w:val="CC7832"/>
         </w:rPr>
         <w:t>not</w:t>
       </w:r>
-      <w:proofErr w:type="spellEnd"/>
-      <w:r>
-        <w:rPr>
-          <w:color w:val="CC7832"/>
+      <w:r>
+        <w:rPr>
+          <w:color w:val="CC7832"/>
+          <w:lang w:val="ru-RU"/>
         </w:rPr>
         <w:t xml:space="preserve"> </w:t>
       </w:r>
-      <w:proofErr w:type="spellStart"/>
       <w:r>
         <w:rPr>
           <w:color w:val="CC7832"/>
         </w:rPr>
         <w:t>in</w:t>
       </w:r>
-      <w:proofErr w:type="spellEnd"/>
-      <w:r>
-        <w:rPr>
-          <w:color w:val="CC7832"/>
+      <w:r>
+        <w:rPr>
+          <w:color w:val="CC7832"/>
+          <w:lang w:val="ru-RU"/>
         </w:rPr>
         <w:t xml:space="preserve"> </w:t>
       </w:r>
-      <w:proofErr w:type="spellStart"/>
-      <w:r>
-        <w:t>priority_dictionary</w:t>
-      </w:r>
-      <w:proofErr w:type="spellEnd"/>
-      <w:r>
+      <w:r>
+        <w:t>priority</w:t>
+      </w:r>
+      <w:r>
+        <w:rPr>
+          <w:lang w:val="ru-RU"/>
+        </w:rPr>
+        <w:t>_</w:t>
+      </w:r>
+      <w:r>
+        <w:t>dictionary</w:t>
+      </w:r>
+      <w:r>
+        <w:rPr>
+          <w:lang w:val="ru-RU"/>
+        </w:rPr>
         <w:t>:</w:t>
       </w:r>
       <w:r>
+        <w:rPr>
+          <w:lang w:val="ru-RU"/>
+        </w:rPr>
         <w:br/>
         <w:t xml:space="preserve">            </w:t>
       </w:r>
-      <w:proofErr w:type="spellStart"/>
-      <w:r>
-        <w:t>variable.append</w:t>
-      </w:r>
-      <w:proofErr w:type="spellEnd"/>
-      <w:r>
+      <w:r>
+        <w:t>variable</w:t>
+      </w:r>
+      <w:r>
+        <w:rPr>
+          <w:lang w:val="ru-RU"/>
+        </w:rPr>
+        <w:t>.</w:t>
+      </w:r>
+      <w:r>
+        <w:t>append</w:t>
+      </w:r>
+      <w:r>
+        <w:rPr>
+          <w:lang w:val="ru-RU"/>
+        </w:rPr>
         <w:t>(</w:t>
       </w:r>
-      <w:proofErr w:type="spellStart"/>
-      <w:r>
-        <w:t>current_symbol</w:t>
-      </w:r>
-      <w:proofErr w:type="spellEnd"/>
-      <w:r>
+      <w:r>
+        <w:t>current</w:t>
+      </w:r>
+      <w:r>
+        <w:rPr>
+          <w:lang w:val="ru-RU"/>
+        </w:rPr>
+        <w:t>_</w:t>
+      </w:r>
+      <w:r>
+        <w:t>symbol</w:t>
+      </w:r>
+      <w:r>
+        <w:rPr>
+          <w:lang w:val="ru-RU"/>
+        </w:rPr>
         <w:t>)</w:t>
       </w:r>
       <w:r>
+        <w:rPr>
+          <w:lang w:val="ru-RU"/>
+        </w:rPr>
         <w:br/>
         <w:t xml:space="preserve">        </w:t>
       </w:r>
-      <w:proofErr w:type="spellStart"/>
       <w:r>
         <w:rPr>
           <w:color w:val="CC7832"/>
         </w:rPr>
         <w:t>else</w:t>
       </w:r>
-      <w:proofErr w:type="spellEnd"/>
-      <w:r>
+      <w:r>
+        <w:rPr>
+          <w:lang w:val="ru-RU"/>
+        </w:rPr>
         <w:t xml:space="preserve">:  </w:t>
       </w:r>
       <w:r>
         <w:rPr>
           <w:color w:val="808080"/>
+          <w:lang w:val="ru-RU"/>
         </w:rPr>
         <w:t># символ - знак операции</w:t>
       </w:r>
       <w:r>
         <w:rPr>
           <w:color w:val="808080"/>
+          <w:lang w:val="ru-RU"/>
         </w:rPr>
         <w:br/>
         <w:t xml:space="preserve">            </w:t>
       </w:r>
-      <w:proofErr w:type="spellStart"/>
       <w:r>
         <w:rPr>
           <w:color w:val="CC7832"/>
         </w:rPr>
         <w:t>if</w:t>
       </w:r>
-      <w:proofErr w:type="spellEnd"/>
-      <w:r>
-        <w:rPr>
-          <w:color w:val="CC7832"/>
+      <w:r>
+        <w:rPr>
+          <w:color w:val="CC7832"/>
+          <w:lang w:val="ru-RU"/>
         </w:rPr>
         <w:t xml:space="preserve"> </w:t>
       </w:r>
-      <w:proofErr w:type="spellStart"/>
       <w:r>
         <w:t>variable</w:t>
       </w:r>
-      <w:proofErr w:type="spellEnd"/>
-      <w:r>
+      <w:r>
+        <w:rPr>
+          <w:lang w:val="ru-RU"/>
+        </w:rPr>
         <w:t>:</w:t>
       </w:r>
       <w:r>
+        <w:rPr>
+          <w:lang w:val="ru-RU"/>
+        </w:rPr>
         <w:br/>
         <w:t xml:space="preserve">                </w:t>
       </w:r>
-      <w:proofErr w:type="spellStart"/>
-      <w:r>
-        <w:t>result.append</w:t>
-      </w:r>
-      <w:proofErr w:type="spellEnd"/>
-      <w:r>
+      <w:r>
+        <w:t>result</w:t>
+      </w:r>
+      <w:r>
+        <w:rPr>
+          <w:lang w:val="ru-RU"/>
+        </w:rPr>
+        <w:t>.</w:t>
+      </w:r>
+      <w:r>
+        <w:t>append</w:t>
+      </w:r>
+      <w:r>
+        <w:rPr>
+          <w:lang w:val="ru-RU"/>
+        </w:rPr>
         <w:t>(</w:t>
       </w:r>
       <w:r>
         <w:rPr>
           <w:color w:val="6A8759"/>
+          <w:lang w:val="ru-RU"/>
         </w:rPr>
         <w:t>''</w:t>
       </w:r>
       <w:r>
+        <w:rPr>
+          <w:lang w:val="ru-RU"/>
+        </w:rPr>
         <w:t>.</w:t>
       </w:r>
-      <w:proofErr w:type="spellStart"/>
       <w:r>
         <w:t>join</w:t>
       </w:r>
-      <w:proofErr w:type="spellEnd"/>
-      <w:r>
+      <w:r>
+        <w:rPr>
+          <w:lang w:val="ru-RU"/>
+        </w:rPr>
         <w:t>(</w:t>
       </w:r>
-      <w:proofErr w:type="spellStart"/>
       <w:r>
         <w:t>variable</w:t>
       </w:r>
-      <w:proofErr w:type="spellEnd"/>
-      <w:r>
+      <w:r>
+        <w:rPr>
+          <w:lang w:val="ru-RU"/>
+        </w:rPr>
         <w:t>))</w:t>
       </w:r>
       <w:r>
+        <w:rPr>
+          <w:lang w:val="ru-RU"/>
+        </w:rPr>
         <w:br/>
         <w:t xml:space="preserve">                </w:t>
       </w:r>
-      <w:proofErr w:type="spellStart"/>
       <w:r>
         <w:t>variable</w:t>
       </w:r>
-      <w:proofErr w:type="spellEnd"/>
-      <w:r>
+      <w:r>
+        <w:rPr>
+          <w:lang w:val="ru-RU"/>
+        </w:rPr>
         <w:t xml:space="preserve"> = []</w:t>
       </w:r>
       <w:r>
+        <w:rPr>
+          <w:lang w:val="ru-RU"/>
+        </w:rPr>
         <w:br/>
         <w:t xml:space="preserve">            </w:t>
       </w:r>
-      <w:proofErr w:type="spellStart"/>
       <w:r>
         <w:rPr>
           <w:color w:val="CC7832"/>
         </w:rPr>
         <w:t>if</w:t>
       </w:r>
-      <w:proofErr w:type="spellEnd"/>
-      <w:r>
-        <w:rPr>
-          <w:color w:val="CC7832"/>
+      <w:r>
+        <w:rPr>
+          <w:color w:val="CC7832"/>
+          <w:lang w:val="ru-RU"/>
         </w:rPr>
         <w:t xml:space="preserve"> </w:t>
       </w:r>
-      <w:proofErr w:type="spellStart"/>
-      <w:r>
-        <w:t>current_symbol</w:t>
-      </w:r>
-      <w:proofErr w:type="spellEnd"/>
-      <w:r>
+      <w:r>
+        <w:t>current</w:t>
+      </w:r>
+      <w:r>
+        <w:rPr>
+          <w:lang w:val="ru-RU"/>
+        </w:rPr>
+        <w:t>_</w:t>
+      </w:r>
+      <w:r>
+        <w:t>symbol</w:t>
+      </w:r>
+      <w:r>
+        <w:rPr>
+          <w:lang w:val="ru-RU"/>
+        </w:rPr>
         <w:t xml:space="preserve"> == </w:t>
       </w:r>
       <w:r>
         <w:rPr>
           <w:color w:val="6A8759"/>
+          <w:lang w:val="ru-RU"/>
         </w:rPr>
         <w:t>'('</w:t>
       </w:r>
       <w:r>
+        <w:rPr>
+          <w:lang w:val="ru-RU"/>
+        </w:rPr>
         <w:t xml:space="preserve">:  </w:t>
       </w:r>
       <w:r>
         <w:rPr>
           <w:color w:val="808080"/>
+          <w:lang w:val="ru-RU"/>
         </w:rPr>
         <w:t># пункт в)</w:t>
       </w:r>
       <w:r>
         <w:rPr>
           <w:color w:val="808080"/>
+          <w:lang w:val="ru-RU"/>
         </w:rPr>
         <w:br/>
         <w:t xml:space="preserve">                </w:t>
       </w:r>
-      <w:proofErr w:type="spellStart"/>
-      <w:r>
-        <w:t>stack.append</w:t>
-      </w:r>
-      <w:proofErr w:type="spellEnd"/>
-      <w:r>
+      <w:r>
+        <w:t>stack</w:t>
+      </w:r>
+      <w:r>
+        <w:rPr>
+          <w:lang w:val="ru-RU"/>
+        </w:rPr>
+        <w:t>.</w:t>
+      </w:r>
+      <w:r>
+        <w:t>append</w:t>
+      </w:r>
+      <w:r>
+        <w:rPr>
+          <w:lang w:val="ru-RU"/>
+        </w:rPr>
         <w:t>(</w:t>
       </w:r>
-      <w:proofErr w:type="spellStart"/>
-      <w:r>
-        <w:t>current_symbol</w:t>
-      </w:r>
-      <w:proofErr w:type="spellEnd"/>
-      <w:r>
+      <w:r>
+        <w:t>current</w:t>
+      </w:r>
+      <w:r>
+        <w:rPr>
+          <w:lang w:val="ru-RU"/>
+        </w:rPr>
+        <w:t>_</w:t>
+      </w:r>
+      <w:r>
+        <w:t>symbol</w:t>
+      </w:r>
+      <w:r>
+        <w:rPr>
+          <w:lang w:val="ru-RU"/>
+        </w:rPr>
         <w:t>)</w:t>
       </w:r>
       <w:r>
+        <w:rPr>
+          <w:lang w:val="ru-RU"/>
+        </w:rPr>
         <w:br/>
         <w:t xml:space="preserve">            </w:t>
       </w:r>
-      <w:proofErr w:type="spellStart"/>
       <w:r>
         <w:rPr>
           <w:color w:val="CC7832"/>
         </w:rPr>
         <w:t>elif</w:t>
       </w:r>
-      <w:proofErr w:type="spellEnd"/>
-      <w:r>
-        <w:rPr>
-          <w:color w:val="CC7832"/>
+      <w:r>
+        <w:rPr>
+          <w:color w:val="CC7832"/>
+          <w:lang w:val="ru-RU"/>
         </w:rPr>
         <w:t xml:space="preserve"> </w:t>
       </w:r>
-      <w:proofErr w:type="spellStart"/>
-      <w:r>
-        <w:t>current_symbol</w:t>
-      </w:r>
-      <w:proofErr w:type="spellEnd"/>
-      <w:r>
+      <w:r>
+        <w:t>current</w:t>
+      </w:r>
+      <w:r>
+        <w:rPr>
+          <w:lang w:val="ru-RU"/>
+        </w:rPr>
+        <w:t>_</w:t>
+      </w:r>
+      <w:r>
+        <w:t>symbol</w:t>
+      </w:r>
+      <w:r>
+        <w:rPr>
+          <w:lang w:val="ru-RU"/>
+        </w:rPr>
         <w:t xml:space="preserve"> == </w:t>
       </w:r>
       <w:r>
         <w:rPr>
           <w:color w:val="6A8759"/>
+          <w:lang w:val="ru-RU"/>
         </w:rPr>
         <w:t>")"</w:t>
       </w:r>
       <w:r>
+        <w:rPr>
+          <w:lang w:val="ru-RU"/>
+        </w:rPr>
         <w:t xml:space="preserve">:  </w:t>
       </w:r>
       <w:r>
         <w:rPr>
           <w:color w:val="808080"/>
+          <w:lang w:val="ru-RU"/>
         </w:rPr>
         <w:t># пункт г)</w:t>
       </w:r>
       <w:r>
         <w:rPr>
           <w:color w:val="808080"/>
+          <w:lang w:val="ru-RU"/>
         </w:rPr>
         <w:br/>
         <w:t xml:space="preserve">                </w:t>
       </w:r>
-      <w:proofErr w:type="spellStart"/>
       <w:r>
         <w:rPr>
           <w:color w:val="CC7832"/>
         </w:rPr>
         <w:t>while</w:t>
       </w:r>
-      <w:proofErr w:type="spellEnd"/>
-      <w:r>
-        <w:rPr>
-          <w:color w:val="CC7832"/>
+      <w:r>
+        <w:rPr>
+          <w:color w:val="CC7832"/>
+          <w:lang w:val="ru-RU"/>
         </w:rPr>
         <w:t xml:space="preserve"> </w:t>
       </w:r>
-      <w:proofErr w:type="spellStart"/>
       <w:r>
         <w:t>stack</w:t>
       </w:r>
-      <w:proofErr w:type="spellEnd"/>
-      <w:r>
+      <w:r>
+        <w:rPr>
+          <w:lang w:val="ru-RU"/>
+        </w:rPr>
         <w:t xml:space="preserve"> </w:t>
       </w:r>
-      <w:proofErr w:type="spellStart"/>
       <w:r>
         <w:rPr>
           <w:color w:val="CC7832"/>
         </w:rPr>
         <w:t>and</w:t>
       </w:r>
-      <w:proofErr w:type="spellEnd"/>
-      <w:r>
-        <w:rPr>
-          <w:color w:val="CC7832"/>
+      <w:r>
+        <w:rPr>
+          <w:color w:val="CC7832"/>
+          <w:lang w:val="ru-RU"/>
         </w:rPr>
         <w:t xml:space="preserve"> </w:t>
       </w:r>
-      <w:proofErr w:type="spellStart"/>
       <w:r>
         <w:t>stack</w:t>
       </w:r>
-      <w:proofErr w:type="spellEnd"/>
-      <w:r>
+      <w:r>
+        <w:rPr>
+          <w:lang w:val="ru-RU"/>
+        </w:rPr>
         <w:t>[-</w:t>
       </w:r>
       <w:r>
         <w:rPr>
           <w:color w:val="6897BB"/>
+          <w:lang w:val="ru-RU"/>
         </w:rPr>
         <w:t>1</w:t>
       </w:r>
       <w:r>
+        <w:rPr>
+          <w:lang w:val="ru-RU"/>
+        </w:rPr>
         <w:t xml:space="preserve">] != </w:t>
       </w:r>
       <w:r>
@@ -840,24 +2850,126 @@
         <w:t>:</w:t>
       </w:r>
       <w:r>
+        <w:br/>
+        <w:t xml:space="preserve">                    result.append(stack.pop(-</w:t>
+      </w:r>
+      <w:r>
+        <w:rPr>
+          <w:color w:val="6897BB"/>
+        </w:rPr>
+        <w:t>1</w:t>
+      </w:r>
+      <w:r>
+        <w:t>))</w:t>
+      </w:r>
+      <w:r>
+        <w:br/>
+        <w:t xml:space="preserve">                stack.pop()  </w:t>
+      </w:r>
+      <w:r>
+        <w:rPr>
+          <w:color w:val="808080"/>
+        </w:rPr>
+        <w:t xml:space="preserve"># </w:t>
+      </w:r>
+      <w:r>
+        <w:rPr>
+          <w:color w:val="808080"/>
+        </w:rPr>
+        <w:t>уничтожаем</w:t>
+      </w:r>
+      <w:r>
+        <w:rPr>
+          <w:color w:val="808080"/>
+        </w:rPr>
+        <w:t xml:space="preserve"> (</w:t>
+      </w:r>
+      <w:r>
+        <w:rPr>
+          <w:color w:val="808080"/>
+        </w:rPr>
+        <w:br/>
+        <w:t xml:space="preserve">            </w:t>
+      </w:r>
+      <w:r>
+        <w:rPr>
+          <w:color w:val="CC7832"/>
+        </w:rPr>
+        <w:t>else</w:t>
+      </w:r>
+      <w:r>
+        <w:t>:</w:t>
+      </w:r>
+      <w:r>
+        <w:br/>
+        <w:t xml:space="preserve">                </w:t>
+      </w:r>
+      <w:r>
+        <w:rPr>
+          <w:color w:val="CC7832"/>
+        </w:rPr>
+        <w:t xml:space="preserve">while </w:t>
+      </w:r>
+      <w:r>
+        <w:t xml:space="preserve">stack </w:t>
+      </w:r>
+      <w:r>
+        <w:rPr>
+          <w:color w:val="CC7832"/>
+        </w:rPr>
+        <w:t xml:space="preserve">and </w:t>
+      </w:r>
+      <w:r>
+        <w:t>priority_dictionary[stack[-</w:t>
+      </w:r>
+      <w:r>
+        <w:rPr>
+          <w:color w:val="6897BB"/>
+        </w:rPr>
+        <w:t>1</w:t>
+      </w:r>
+      <w:r>
+        <w:t xml:space="preserve">]] &gt;= priority_dictionary[current_symbol]:  </w:t>
+      </w:r>
+      <w:r>
+        <w:rPr>
+          <w:color w:val="808080"/>
+        </w:rPr>
+        <w:t xml:space="preserve"># </w:t>
+      </w:r>
+      <w:r>
+        <w:rPr>
+          <w:color w:val="808080"/>
+        </w:rPr>
+        <w:t>пункт</w:t>
+      </w:r>
+      <w:r>
+        <w:rPr>
+          <w:color w:val="808080"/>
+        </w:rPr>
+        <w:t xml:space="preserve"> </w:t>
+      </w:r>
+      <w:r>
+        <w:rPr>
+          <w:color w:val="808080"/>
+        </w:rPr>
+        <w:t>б</w:t>
+      </w:r>
+      <w:r>
+        <w:rPr>
+          <w:color w:val="808080"/>
+        </w:rPr>
+        <w:t>)</w:t>
+      </w:r>
+      <w:r>
+        <w:rPr>
+          <w:color w:val="808080"/>
+        </w:rPr>
         <w:br/>
         <w:t xml:space="preserve">                    </w:t>
       </w:r>
-      <w:proofErr w:type="spellStart"/>
-      <w:r>
-        <w:t>result.append</w:t>
-      </w:r>
-      <w:proofErr w:type="spellEnd"/>
-      <w:r>
-        <w:t>(</w:t>
-      </w:r>
-      <w:proofErr w:type="spellStart"/>
-      <w:r>
-        <w:t>stack.pop</w:t>
-      </w:r>
-      <w:proofErr w:type="spellEnd"/>
-      <w:r>
-        <w:t>(-</w:t>
+      <w:r>
+        <w:t>result.append(stack.pop(-</w:t>
       </w:r>
       <w:r>
         <w:rPr>
@@ -872,13 +2984,32 @@
         <w:br/>
         <w:t xml:space="preserve">                </w:t>
       </w:r>
-      <w:proofErr w:type="spellStart"/>
-      <w:r>
-        <w:t>stack.pop</w:t>
-      </w:r>
-      <w:proofErr w:type="spellEnd"/>
-      <w:r>
-        <w:t xml:space="preserve">()  </w:t>
+      <w:r>
+        <w:rPr>
+          <w:color w:val="CC7832"/>
+        </w:rPr>
+        <w:t xml:space="preserve">if not </w:t>
+      </w:r>
+      <w:r>
+        <w:t xml:space="preserve">stack </w:t>
+      </w:r>
+      <w:r>
+        <w:rPr>
+          <w:color w:val="CC7832"/>
+        </w:rPr>
+        <w:t xml:space="preserve">or </w:t>
+      </w:r>
+      <w:r>
+        <w:t>priority_dictionary[stack[-</w:t>
+      </w:r>
+      <w:r>
+        <w:rPr>
+          <w:color w:val="6897BB"/>
+        </w:rPr>
+        <w:t>1</w:t>
+      </w:r>
+      <w:r>
+        <w:t xml:space="preserve">]] &lt; priority_dictionary[current_symbol]:  </w:t>
       </w:r>
       <w:r>
         <w:rPr>
@@ -890,105 +3021,19 @@
         <w:rPr>
           <w:color w:val="808080"/>
         </w:rPr>
-        <w:t>уничтожаем</w:t>
+        <w:t>пункт</w:t>
       </w:r>
       <w:r>
         <w:rPr>
           <w:color w:val="808080"/>
         </w:rPr>
-        <w:t xml:space="preserve"> (</w:t>
+        <w:t xml:space="preserve"> </w:t>
       </w:r>
       <w:r>
         <w:rPr>
           <w:color w:val="808080"/>
         </w:rPr>
-        <w:br/>
-        <w:t xml:space="preserve">            </w:t>
-      </w:r>
-      <w:r>
-        <w:rPr>
-          <w:color w:val="CC7832"/>
-        </w:rPr>
-        <w:t>else</w:t>
-      </w:r>
-      <w:r>
-        <w:t>:</w:t>
-      </w:r>
-      <w:r>
-        <w:br/>
-        <w:t xml:space="preserve">                </w:t>
-      </w:r>
-      <w:r>
-        <w:rPr>
-          <w:color w:val="CC7832"/>
-        </w:rPr>
-        <w:t xml:space="preserve">while </w:t>
-      </w:r>
-      <w:r>
-        <w:t xml:space="preserve">stack </w:t>
-      </w:r>
-      <w:r>
-        <w:rPr>
-          <w:color w:val="CC7832"/>
-        </w:rPr>
-        <w:t xml:space="preserve">and </w:t>
-      </w:r>
-      <w:proofErr w:type="spellStart"/>
-      <w:r>
-        <w:t>priority_dictionary</w:t>
-      </w:r>
-      <w:proofErr w:type="spellEnd"/>
-      <w:r>
-        <w:t>[stack[-</w:t>
-      </w:r>
-      <w:r>
-        <w:rPr>
-          <w:color w:val="6897BB"/>
-        </w:rPr>
-        <w:t>1</w:t>
-      </w:r>
-      <w:r>
-        <w:t xml:space="preserve">]] &gt;= </w:t>
-      </w:r>
-      <w:proofErr w:type="spellStart"/>
-      <w:r>
-        <w:t>priority_dictionary</w:t>
-      </w:r>
-      <w:proofErr w:type="spellEnd"/>
-      <w:r>
-        <w:t>[</w:t>
-      </w:r>
-      <w:proofErr w:type="spellStart"/>
-      <w:r>
-        <w:t>current_symbol</w:t>
-      </w:r>
-      <w:proofErr w:type="spellEnd"/>
-      <w:r>
-        <w:t xml:space="preserve">]:  </w:t>
-      </w:r>
-      <w:r>
-        <w:rPr>
-          <w:color w:val="808080"/>
-        </w:rPr>
-        <w:t xml:space="preserve"># </w:t>
-      </w:r>
-      <w:r>
-        <w:rPr>
-          <w:color w:val="808080"/>
-        </w:rPr>
-        <w:t>пункт</w:t>
-      </w:r>
-      <w:r>
-        <w:rPr>
-          <w:color w:val="808080"/>
-        </w:rPr>
-        <w:t xml:space="preserve"> </w:t>
-      </w:r>
-      <w:r>
-        <w:rPr>
-          <w:color w:val="808080"/>
-        </w:rPr>
-        <w:t>б</w:t>
+        <w:t>а</w:t>
       </w:r>
       <w:r>
         <w:rPr>
@@ -1003,135 +3048,8 @@
         <w:br/>
         <w:t xml:space="preserve">                    </w:t>
       </w:r>
-      <w:proofErr w:type="spellStart"/>
-      <w:r>
-        <w:t>result.append</w:t>
-      </w:r>
-      <w:proofErr w:type="spellEnd"/>
-      <w:r>
-        <w:t>(</w:t>
-      </w:r>
-      <w:proofErr w:type="spellStart"/>
-      <w:r>
-        <w:t>stack.pop</w:t>
-      </w:r>
-      <w:proofErr w:type="spellEnd"/>
-      <w:r>
-        <w:t>(-</w:t>
-      </w:r>
-      <w:r>
-        <w:rPr>
-          <w:color w:val="6897BB"/>
-        </w:rPr>
-        <w:t>1</w:t>
-      </w:r>
-      <w:r>
-        <w:t>))</w:t>
-      </w:r>
-      <w:r>
-        <w:br/>
-        <w:t xml:space="preserve">                </w:t>
-      </w:r>
-      <w:r>
-        <w:rPr>
-          <w:color w:val="CC7832"/>
-        </w:rPr>
-        <w:t xml:space="preserve">if not </w:t>
-      </w:r>
-      <w:r>
-        <w:t xml:space="preserve">stack </w:t>
-      </w:r>
-      <w:r>
-        <w:rPr>
-          <w:color w:val="CC7832"/>
-        </w:rPr>
-        <w:t xml:space="preserve">or </w:t>
-      </w:r>
-      <w:proofErr w:type="spellStart"/>
-      <w:r>
-        <w:t>priority_dictionary</w:t>
-      </w:r>
-      <w:proofErr w:type="spellEnd"/>
-      <w:r>
-        <w:t>[stack[-</w:t>
-      </w:r>
-      <w:r>
-        <w:rPr>
-          <w:color w:val="6897BB"/>
-        </w:rPr>
-        <w:t>1</w:t>
-      </w:r>
-      <w:r>
-        <w:t xml:space="preserve">]] &lt; </w:t>
-      </w:r>
-      <w:proofErr w:type="spellStart"/>
-      <w:r>
-        <w:t>priority_dictionary</w:t>
-      </w:r>
-      <w:proofErr w:type="spellEnd"/>
-      <w:r>
-        <w:t>[</w:t>
-      </w:r>
-      <w:proofErr w:type="spellStart"/>
-      <w:r>
-        <w:t>current_symbol</w:t>
-      </w:r>
-      <w:proofErr w:type="spellEnd"/>
-      <w:r>
-        <w:t xml:space="preserve">]:  </w:t>
-      </w:r>
-      <w:r>
-        <w:rPr>
-          <w:color w:val="808080"/>
-        </w:rPr>
-        <w:t xml:space="preserve"># </w:t>
-      </w:r>
-      <w:r>
-        <w:rPr>
-          <w:color w:val="808080"/>
-        </w:rPr>
-        <w:t>пункт</w:t>
-      </w:r>
-      <w:r>
-        <w:rPr>
-          <w:color w:val="808080"/>
-        </w:rPr>
-        <w:t xml:space="preserve"> </w:t>
-      </w:r>
-      <w:r>
-        <w:rPr>
-          <w:color w:val="808080"/>
-        </w:rPr>
-        <w:t>а</w:t>
-      </w:r>
-      <w:r>
-        <w:rPr>
-          <w:color w:val="808080"/>
-        </w:rPr>
-        <w:t>)</w:t>
-      </w:r>
-      <w:r>
-        <w:rPr>
-          <w:color w:val="808080"/>
-        </w:rPr>
-        <w:br/>
-        <w:t xml:space="preserve">                    </w:t>
-      </w:r>
-      <w:proofErr w:type="spellStart"/>
-      <w:r>
-        <w:t>stack.append</w:t>
-      </w:r>
-      <w:proofErr w:type="spellEnd"/>
-      <w:r>
-        <w:t>(</w:t>
-      </w:r>
-      <w:proofErr w:type="spellStart"/>
-      <w:r>
-        <w:t>current_symbol</w:t>
-      </w:r>
-      <w:proofErr w:type="spellEnd"/>
-      <w:r>
-        <w:t>)</w:t>
+      <w:r>
+        <w:t>stack.append(current_symbol)</w:t>
       </w:r>
       <w:r>
         <w:br/>
@@ -1148,15 +3066,7 @@
       </w:r>
       <w:r>
         <w:br/>
-        <w:t xml:space="preserve">        </w:t>
-      </w:r>
-      <w:proofErr w:type="spellStart"/>
-      <w:r>
-        <w:t>result.append</w:t>
-      </w:r>
-      <w:proofErr w:type="spellEnd"/>
-      <w:r>
-        <w:t>(</w:t>
+        <w:t xml:space="preserve">        result.append(</w:t>
       </w:r>
       <w:r>
         <w:rPr>
@@ -1182,23 +3092,7 @@
       </w:r>
       <w:r>
         <w:br/>
-        <w:t xml:space="preserve">        </w:t>
-      </w:r>
-      <w:proofErr w:type="spellStart"/>
-      <w:r>
-        <w:t>result.append</w:t>
-      </w:r>
-      <w:proofErr w:type="spellEnd"/>
-      <w:r>
-        <w:t>(</w:t>
-      </w:r>
-      <w:proofErr w:type="spellStart"/>
-      <w:r>
-        <w:t>stack.pop</w:t>
-      </w:r>
-      <w:proofErr w:type="spellEnd"/>
-      <w:r>
-        <w:t>(-</w:t>
+        <w:t xml:space="preserve">        result.append(stack.pop(-</w:t>
       </w:r>
       <w:r>
         <w:rPr>
@@ -1260,11 +3154,13 @@
       <w:pPr>
         <w:rPr>
           <w:color w:val="CC7832"/>
+          <w:lang w:val="en-US"/>
         </w:rPr>
       </w:pPr>
       <w:r>
         <w:rPr>
           <w:color w:val="CC7832"/>
+          <w:lang w:val="en-US"/>
         </w:rPr>
         <w:br w:type="page"/>
       </w:r>
@@ -1275,6 +3171,7 @@
         <w:ind w:firstLine="709"/>
         <w:rPr>
           <w:color w:val="CC7832"/>
+          <w:lang w:val="en-US"/>
         </w:rPr>
       </w:pPr>
     </w:p>
@@ -1345,6 +3242,11 @@
     <w:p>
       <w:pPr>
         <w:pStyle w:val="listing"/>
+        <w:numPr>
+          <w:ilvl w:val="0"/>
+          <w:numId w:val="0"/>
+        </w:numPr>
+        <w:ind w:left="482"/>
       </w:pPr>
       <w:r>
         <w:rPr>
@@ -2313,9 +4215,7 @@
         <w:spacing w:before="100" w:beforeAutospacing="1" w:after="0" w:line="360" w:lineRule="auto"/>
         <w:ind w:firstLine="709"/>
         <w:rPr>
-          <w:rFonts w:ascii="Times New Roman" w:hAnsi="Times New Roman" w:cs="Times New Roman"/>
-          <w:sz w:val="28"/>
-          <w:szCs w:val="28"/>
+          <w:color w:val="CC7832"/>
         </w:rPr>
       </w:pPr>
       <w:r>
@@ -2324,6 +4224,64 @@
         </w:rPr>
         <w:br w:type="page"/>
       </w:r>
+    </w:p>
+    <w:p>
+      <w:pPr>
+        <w:spacing w:before="100" w:beforeAutospacing="1" w:after="0" w:line="360" w:lineRule="auto"/>
+        <w:ind w:firstLine="709"/>
+        <w:jc w:val="center"/>
+        <w:rPr>
+          <w:rFonts w:ascii="Times New Roman" w:eastAsia="Calibri" w:hAnsi="Times New Roman" w:cs="Times New Roman"/>
+          <w:b/>
+          <w:bCs/>
+          <w:noProof/>
+          <w:kern w:val="0"/>
+          <w:sz w:val="28"/>
+          <w:szCs w:val="28"/>
+          <w:lang w:eastAsia="ru-RU"/>
+          <w14:ligatures w14:val="none"/>
+        </w:rPr>
+      </w:pPr>
+      <w:r>
+        <w:rPr>
+          <w:rFonts w:ascii="Times New Roman" w:eastAsia="Calibri" w:hAnsi="Times New Roman" w:cs="Times New Roman"/>
+          <w:b/>
+          <w:bCs/>
+          <w:noProof/>
+          <w:kern w:val="0"/>
+          <w:sz w:val="28"/>
+          <w:szCs w:val="28"/>
+          <w:lang w:eastAsia="ru-RU"/>
+          <w14:ligatures w14:val="none"/>
+        </w:rPr>
+        <w:lastRenderedPageBreak/>
+        <w:t xml:space="preserve">3 </w:t>
+      </w:r>
+      <w:r>
+        <w:rPr>
+          <w:rFonts w:ascii="Times New Roman" w:eastAsia="Calibri" w:hAnsi="Times New Roman" w:cs="Times New Roman"/>
+          <w:b/>
+          <w:bCs/>
+          <w:noProof/>
+          <w:kern w:val="0"/>
+          <w:sz w:val="28"/>
+          <w:szCs w:val="28"/>
+          <w:lang w:eastAsia="ru-RU"/>
+          <w14:ligatures w14:val="none"/>
+        </w:rPr>
+        <w:t>ТЕСТИРОВАНИЕ</w:t>
+      </w:r>
+    </w:p>
+    <w:p>
+      <w:pPr>
+        <w:spacing w:before="100" w:beforeAutospacing="1" w:after="0" w:line="360" w:lineRule="auto"/>
+        <w:ind w:firstLine="709"/>
+        <w:rPr>
+          <w:rFonts w:ascii="Times New Roman" w:hAnsi="Times New Roman" w:cs="Times New Roman"/>
+          <w:sz w:val="28"/>
+          <w:szCs w:val="28"/>
+        </w:rPr>
+      </w:pPr>
       <w:r>
         <w:rPr>
           <w:rFonts w:ascii="Times New Roman" w:eastAsia="Calibri" w:hAnsi="Times New Roman" w:cs="Times New Roman"/>
@@ -2334,7 +4292,6 @@
           <w:lang w:eastAsia="ru-RU"/>
           <w14:ligatures w14:val="none"/>
         </w:rPr>
-        <w:lastRenderedPageBreak/>
         <w:t xml:space="preserve">Таблица 1 - тесты для программы </w:t>
       </w:r>
       <w:r>
@@ -3405,21 +5362,80 @@
     </w:p>
     <w:p>
       <w:pPr>
+        <w:rPr>
+          <w:rFonts w:ascii="Times New Roman" w:hAnsi="Times New Roman" w:cs="Times New Roman"/>
+          <w:b/>
+          <w:bCs/>
+          <w:sz w:val="28"/>
+          <w:szCs w:val="28"/>
+        </w:rPr>
+      </w:pPr>
+      <w:r>
+        <w:rPr>
+          <w:rFonts w:ascii="Times New Roman" w:hAnsi="Times New Roman" w:cs="Times New Roman"/>
+          <w:b/>
+          <w:bCs/>
+          <w:sz w:val="28"/>
+          <w:szCs w:val="28"/>
+        </w:rPr>
+        <w:br w:type="page"/>
+      </w:r>
+    </w:p>
+    <w:p>
+      <w:pPr>
         <w:spacing w:before="100" w:beforeAutospacing="1" w:after="0" w:line="360" w:lineRule="auto"/>
         <w:ind w:firstLine="709"/>
-        <w:rPr>
-          <w:rFonts w:ascii="Times New Roman" w:hAnsi="Times New Roman" w:cs="Times New Roman"/>
-          <w:sz w:val="28"/>
-          <w:szCs w:val="28"/>
-        </w:rPr>
-      </w:pPr>
-      <w:r>
+        <w:jc w:val="center"/>
         <w:rPr>
           <w:rFonts w:ascii="Times New Roman" w:hAnsi="Times New Roman" w:cs="Times New Roman"/>
           <w:b/>
           <w:bCs/>
           <w:sz w:val="28"/>
           <w:szCs w:val="28"/>
+          <w:lang w:val="en-US"/>
+        </w:rPr>
+      </w:pPr>
+      <w:r>
+        <w:rPr>
+          <w:rFonts w:ascii="Times New Roman" w:hAnsi="Times New Roman" w:cs="Times New Roman"/>
+          <w:b/>
+          <w:bCs/>
+          <w:sz w:val="28"/>
+          <w:szCs w:val="28"/>
+          <w:lang w:val="en-US"/>
+        </w:rPr>
+        <w:lastRenderedPageBreak/>
+        <w:t xml:space="preserve">4 </w:t>
+      </w:r>
+      <w:r>
+        <w:rPr>
+          <w:rFonts w:ascii="Times New Roman" w:hAnsi="Times New Roman" w:cs="Times New Roman"/>
+          <w:b/>
+          <w:bCs/>
+          <w:sz w:val="28"/>
+          <w:szCs w:val="28"/>
+          <w:lang w:val="en-US"/>
+        </w:rPr>
+        <w:t>ЗАКЛЮЧЕНИЕ</w:t>
+      </w:r>
+    </w:p>
+    <w:p>
+      <w:pPr>
+        <w:spacing w:before="100" w:beforeAutospacing="1" w:after="0" w:line="360" w:lineRule="auto"/>
+        <w:ind w:firstLine="709"/>
+        <w:rPr>
+          <w:rFonts w:ascii="Times New Roman" w:hAnsi="Times New Roman" w:cs="Times New Roman"/>
+          <w:sz w:val="28"/>
+          <w:szCs w:val="28"/>
+        </w:rPr>
+      </w:pPr>
+      <w:r>
+        <w:rPr>
+          <w:rFonts w:ascii="Times New Roman" w:hAnsi="Times New Roman" w:cs="Times New Roman"/>
+          <w:b/>
+          <w:bCs/>
+          <w:sz w:val="28"/>
+          <w:szCs w:val="28"/>
         </w:rPr>
         <w:t xml:space="preserve">Вывод: </w:t>
       </w:r>
@@ -3429,15 +5445,7 @@
           <w:sz w:val="28"/>
           <w:szCs w:val="28"/>
         </w:rPr>
-        <w:t xml:space="preserve">были успешно реализованы и протестированы программы по </w:t>
-      </w:r>
-      <w:r>
-        <w:rPr>
-          <w:rFonts w:ascii="Times New Roman" w:hAnsi="Times New Roman" w:cs="Times New Roman"/>
-          <w:sz w:val="28"/>
-          <w:szCs w:val="28"/>
-        </w:rPr>
-        <w:t>п</w:t>
+        <w:t>были успешно реализованы и протестированы программы по п</w:t>
       </w:r>
       <w:r>
         <w:rPr>
@@ -3469,31 +5477,7 @@
           <w:sz w:val="28"/>
           <w:szCs w:val="28"/>
         </w:rPr>
-        <w:t>, а вычислени</w:t>
-      </w:r>
-      <w:r>
-        <w:rPr>
-          <w:rFonts w:ascii="Times New Roman" w:hAnsi="Times New Roman" w:cs="Times New Roman"/>
-          <w:sz w:val="28"/>
-          <w:szCs w:val="28"/>
-        </w:rPr>
-        <w:t>ю</w:t>
-      </w:r>
-      <w:r>
-        <w:rPr>
-          <w:rFonts w:ascii="Times New Roman" w:hAnsi="Times New Roman" w:cs="Times New Roman"/>
-          <w:sz w:val="28"/>
-          <w:szCs w:val="28"/>
-        </w:rPr>
-        <w:t xml:space="preserve"> выражения, записанного в обратной польской записи</w:t>
-      </w:r>
-      <w:r>
-        <w:rPr>
-          <w:rFonts w:ascii="Times New Roman" w:hAnsi="Times New Roman" w:cs="Times New Roman"/>
-          <w:sz w:val="28"/>
-          <w:szCs w:val="28"/>
-        </w:rPr>
-        <w:t xml:space="preserve">, не только с </w:t>
+        <w:t xml:space="preserve">, а вычислению выражения, записанного в обратной польской записи, не только с </w:t>
       </w:r>
       <w:proofErr w:type="spellStart"/>
       <w:r>
@@ -3743,7 +5727,7 @@
     <w:lsdException w:name="Closing" w:semiHidden="1" w:unhideWhenUsed="1"/>
     <w:lsdException w:name="Signature" w:semiHidden="1" w:unhideWhenUsed="1"/>
     <w:lsdException w:name="Default Paragraph Font" w:semiHidden="1" w:uiPriority="1" w:unhideWhenUsed="1"/>
-    <w:lsdException w:name="Body Text" w:semiHidden="1" w:unhideWhenUsed="1"/>
+    <w:lsdException w:name="Body Text" w:semiHidden="1" w:uiPriority="1" w:unhideWhenUsed="1" w:qFormat="1"/>
     <w:lsdException w:name="Body Text Indent" w:semiHidden="1" w:unhideWhenUsed="1"/>
     <w:lsdException w:name="List Continue" w:semiHidden="1" w:unhideWhenUsed="1"/>
     <w:lsdException w:name="List Continue 2" w:semiHidden="1" w:unhideWhenUsed="1"/>
@@ -4059,6 +6043,30 @@
     <w:qFormat/>
     <w:rsid w:val="003E51D0"/>
   </w:style>
+  <w:style w:type="paragraph" w:styleId="2">
+    <w:name w:val="heading 2"/>
+    <w:basedOn w:val="a"/>
+    <w:link w:val="20"/>
+    <w:uiPriority w:val="9"/>
+    <w:unhideWhenUsed/>
+    <w:qFormat/>
+    <w:rsid w:val="00E40351"/>
+    <w:pPr>
+      <w:widowControl w:val="0"/>
+      <w:autoSpaceDE w:val="0"/>
+      <w:autoSpaceDN w:val="0"/>
+      <w:spacing w:before="89" w:after="0" w:line="240" w:lineRule="auto"/>
+      <w:ind w:left="910"/>
+      <w:outlineLvl w:val="1"/>
+    </w:pPr>
+    <w:rPr>
+      <w:rFonts w:ascii="Times New Roman" w:eastAsia="Times New Roman" w:hAnsi="Times New Roman" w:cs="Times New Roman"/>
+      <w:kern w:val="0"/>
+      <w:sz w:val="28"/>
+      <w:szCs w:val="28"/>
+      <w14:ligatures w14:val="none"/>
+    </w:rPr>
+  </w:style>
   <w:style w:type="character" w:default="1" w:styleId="a0">
     <w:name w:val="Default Paragraph Font"/>
     <w:uiPriority w:val="1"/>
@@ -4203,6 +6211,101 @@
         <w:insideV w:val="single" w:sz="4" w:space="0" w:color="auto"/>
       </w:tblBorders>
     </w:tblPr>
+  </w:style>
+  <w:style w:type="character" w:customStyle="1" w:styleId="20">
+    <w:name w:val="Заголовок 2 Знак"/>
+    <w:basedOn w:val="a0"/>
+    <w:link w:val="2"/>
+    <w:uiPriority w:val="9"/>
+    <w:rsid w:val="00E40351"/>
+    <w:rPr>
+      <w:rFonts w:ascii="Times New Roman" w:eastAsia="Times New Roman" w:hAnsi="Times New Roman" w:cs="Times New Roman"/>
+      <w:kern w:val="0"/>
+      <w:sz w:val="28"/>
+      <w:szCs w:val="28"/>
+      <w14:ligatures w14:val="none"/>
+    </w:rPr>
+  </w:style>
+  <w:style w:type="table" w:customStyle="1" w:styleId="TableNormal">
+    <w:name w:val="Table Normal"/>
+    <w:uiPriority w:val="2"/>
+    <w:semiHidden/>
+    <w:unhideWhenUsed/>
+    <w:qFormat/>
+    <w:rsid w:val="00E40351"/>
+    <w:pPr>
+      <w:widowControl w:val="0"/>
+      <w:autoSpaceDE w:val="0"/>
+      <w:autoSpaceDN w:val="0"/>
+      <w:spacing w:after="0" w:line="240" w:lineRule="auto"/>
+    </w:pPr>
+    <w:rPr>
+      <w:kern w:val="0"/>
+      <w:lang w:val="en-US"/>
+      <w14:ligatures w14:val="none"/>
+    </w:rPr>
+    <w:tblPr>
+      <w:tblInd w:w="0" w:type="dxa"/>
+      <w:tblCellMar>
+        <w:top w:w="0" w:type="dxa"/>
+        <w:left w:w="0" w:type="dxa"/>
+        <w:bottom w:w="0" w:type="dxa"/>
+        <w:right w:w="0" w:type="dxa"/>
+      </w:tblCellMar>
+    </w:tblPr>
+  </w:style>
+  <w:style w:type="paragraph" w:styleId="a4">
+    <w:name w:val="Body Text"/>
+    <w:basedOn w:val="a"/>
+    <w:link w:val="a5"/>
+    <w:uiPriority w:val="1"/>
+    <w:qFormat/>
+    <w:rsid w:val="00E40351"/>
+    <w:pPr>
+      <w:widowControl w:val="0"/>
+      <w:autoSpaceDE w:val="0"/>
+      <w:autoSpaceDN w:val="0"/>
+      <w:spacing w:after="0" w:line="240" w:lineRule="auto"/>
+    </w:pPr>
+    <w:rPr>
+      <w:rFonts w:ascii="Courier New" w:eastAsia="Courier New" w:hAnsi="Courier New" w:cs="Courier New"/>
+      <w:kern w:val="0"/>
+      <w:sz w:val="24"/>
+      <w:szCs w:val="24"/>
+      <w14:ligatures w14:val="none"/>
+    </w:rPr>
+  </w:style>
+  <w:style w:type="character" w:customStyle="1" w:styleId="a5">
+    <w:name w:val="Основной текст Знак"/>
+    <w:basedOn w:val="a0"/>
+    <w:link w:val="a4"/>
+    <w:uiPriority w:val="1"/>
+    <w:rsid w:val="00E40351"/>
+    <w:rPr>
+      <w:rFonts w:ascii="Courier New" w:eastAsia="Courier New" w:hAnsi="Courier New" w:cs="Courier New"/>
+      <w:kern w:val="0"/>
+      <w:sz w:val="24"/>
+      <w:szCs w:val="24"/>
+      <w14:ligatures w14:val="none"/>
+    </w:rPr>
+  </w:style>
+  <w:style w:type="paragraph" w:customStyle="1" w:styleId="TableParagraph">
+    <w:name w:val="Table Paragraph"/>
+    <w:basedOn w:val="a"/>
+    <w:uiPriority w:val="1"/>
+    <w:qFormat/>
+    <w:rsid w:val="00E40351"/>
+    <w:pPr>
+      <w:widowControl w:val="0"/>
+      <w:autoSpaceDE w:val="0"/>
+      <w:autoSpaceDN w:val="0"/>
+      <w:spacing w:after="0" w:line="240" w:lineRule="auto"/>
+    </w:pPr>
+    <w:rPr>
+      <w:rFonts w:ascii="Times New Roman" w:eastAsia="Times New Roman" w:hAnsi="Times New Roman" w:cs="Times New Roman"/>
+      <w:kern w:val="0"/>
+      <w14:ligatures w14:val="none"/>
+    </w:rPr>
   </w:style>
 </w:styles>
 </file>

</xml_diff>